<commit_message>
Update clustering and retrieval course material
</commit_message>
<xml_diff>
--- a/Machine Learning Specialisation (University of Washington)/4. Clustering and Retrieval/Quizzes.docx
+++ b/Machine Learning Specialisation (University of Washington)/4. Clustering and Retrieval/Quizzes.docx
@@ -5384,11 +5384,2576 @@
     </w:p>
     <w:p>
       <w:pPr>
-        <w:pStyle w:val="ListParagraph"/>
-        <w:rPr>
-          <w:lang w:eastAsia="en-AU"/>
-        </w:rPr>
-      </w:pPr>
+        <w:rPr>
+          <w:lang w:eastAsia="en-AU"/>
+        </w:rPr>
+      </w:pPr>
+      <w:r>
+        <w:rPr>
+          <w:lang w:eastAsia="en-AU"/>
+        </w:rPr>
+        <w:br w:type="page"/>
+      </w:r>
+    </w:p>
+    <w:p>
+      <w:pPr>
+        <w:pStyle w:val="Heading2"/>
+        <w:rPr>
+          <w:lang w:eastAsia="en-AU"/>
+        </w:rPr>
+      </w:pPr>
+      <w:r>
+        <w:rPr>
+          <w:lang w:eastAsia="en-AU"/>
+        </w:rPr>
+        <w:lastRenderedPageBreak/>
+        <w:t>Week 5a – Latent Dirichlet Allocation</w:t>
+      </w:r>
+    </w:p>
+    <w:p>
+      <w:pPr>
+        <w:pStyle w:val="ListParagraph"/>
+        <w:numPr>
+          <w:ilvl w:val="0"/>
+          <w:numId w:val="31"/>
+        </w:numPr>
+        <w:rPr>
+          <w:lang w:eastAsia="en-AU"/>
+        </w:rPr>
+      </w:pPr>
+      <w:r>
+        <w:rPr>
+          <w:lang w:eastAsia="en-AU"/>
+        </w:rPr>
+        <w:t>According to the assumption of LDA, each document in the corpus contains words about a single topic.</w:t>
+      </w:r>
+    </w:p>
+    <w:p>
+      <w:pPr>
+        <w:pStyle w:val="ListParagraph"/>
+        <w:numPr>
+          <w:ilvl w:val="1"/>
+          <w:numId w:val="31"/>
+        </w:numPr>
+        <w:rPr>
+          <w:lang w:eastAsia="en-AU"/>
+        </w:rPr>
+      </w:pPr>
+      <w:r>
+        <w:rPr>
+          <w:lang w:eastAsia="en-AU"/>
+        </w:rPr>
+        <w:t>False.</w:t>
+      </w:r>
+    </w:p>
+    <w:p>
+      <w:pPr>
+        <w:pStyle w:val="ListParagraph"/>
+        <w:numPr>
+          <w:ilvl w:val="0"/>
+          <w:numId w:val="31"/>
+        </w:numPr>
+        <w:rPr>
+          <w:lang w:eastAsia="en-AU"/>
+        </w:rPr>
+      </w:pPr>
+      <w:r>
+        <w:rPr>
+          <w:lang w:eastAsia="en-AU"/>
+        </w:rPr>
+        <w:t>Using LDA to analyse a set of documents is an example of a supervised learning task.</w:t>
+      </w:r>
+    </w:p>
+    <w:p>
+      <w:pPr>
+        <w:pStyle w:val="ListParagraph"/>
+        <w:numPr>
+          <w:ilvl w:val="1"/>
+          <w:numId w:val="31"/>
+        </w:numPr>
+        <w:rPr>
+          <w:lang w:eastAsia="en-AU"/>
+        </w:rPr>
+      </w:pPr>
+      <w:r>
+        <w:rPr>
+          <w:lang w:eastAsia="en-AU"/>
+        </w:rPr>
+        <w:t>False.</w:t>
+      </w:r>
+    </w:p>
+    <w:p>
+      <w:pPr>
+        <w:pStyle w:val="ListParagraph"/>
+        <w:numPr>
+          <w:ilvl w:val="0"/>
+          <w:numId w:val="31"/>
+        </w:numPr>
+        <w:rPr>
+          <w:lang w:eastAsia="en-AU"/>
+        </w:rPr>
+      </w:pPr>
+      <w:r>
+        <w:rPr>
+          <w:lang w:eastAsia="en-AU"/>
+        </w:rPr>
+        <w:t>When training an LDA model, changing the ordering of words in a document doesn’t affect the overall joint probability.</w:t>
+      </w:r>
+    </w:p>
+    <w:p>
+      <w:pPr>
+        <w:pStyle w:val="ListParagraph"/>
+        <w:numPr>
+          <w:ilvl w:val="1"/>
+          <w:numId w:val="31"/>
+        </w:numPr>
+        <w:rPr>
+          <w:lang w:eastAsia="en-AU"/>
+        </w:rPr>
+      </w:pPr>
+      <w:r>
+        <w:rPr>
+          <w:lang w:eastAsia="en-AU"/>
+        </w:rPr>
+        <w:t>True.</w:t>
+      </w:r>
+    </w:p>
+    <w:p>
+      <w:pPr>
+        <w:pStyle w:val="ListParagraph"/>
+        <w:numPr>
+          <w:ilvl w:val="0"/>
+          <w:numId w:val="31"/>
+        </w:numPr>
+        <w:rPr>
+          <w:lang w:eastAsia="en-AU"/>
+        </w:rPr>
+      </w:pPr>
+      <w:r>
+        <w:rPr>
+          <w:lang w:eastAsia="en-AU"/>
+        </w:rPr>
+        <w:t>Suppose in a trained LDA model two documents have no topics in common (i.e. one document has 0 weight on any topic with non-zero weight in the other document). As a result, a single word in the vocabulary cannot have high joint probability of occurring in both documents.</w:t>
+      </w:r>
+    </w:p>
+    <w:p>
+      <w:pPr>
+        <w:pStyle w:val="ListParagraph"/>
+        <w:numPr>
+          <w:ilvl w:val="1"/>
+          <w:numId w:val="31"/>
+        </w:numPr>
+        <w:rPr>
+          <w:lang w:eastAsia="en-AU"/>
+        </w:rPr>
+      </w:pPr>
+      <w:r>
+        <w:rPr>
+          <w:lang w:eastAsia="en-AU"/>
+        </w:rPr>
+        <w:t>False.</w:t>
+      </w:r>
+    </w:p>
+    <w:p>
+      <w:pPr>
+        <w:pStyle w:val="ListParagraph"/>
+        <w:numPr>
+          <w:ilvl w:val="0"/>
+          <w:numId w:val="31"/>
+        </w:numPr>
+        <w:rPr>
+          <w:lang w:eastAsia="en-AU"/>
+        </w:rPr>
+      </w:pPr>
+      <w:r>
+        <w:rPr>
+          <w:lang w:eastAsia="en-AU"/>
+        </w:rPr>
+        <w:t>Topic models are guaranteed to produce weights on words that are coherent and easily interpretable by humans.</w:t>
+      </w:r>
+    </w:p>
+    <w:p>
+      <w:pPr>
+        <w:pStyle w:val="ListParagraph"/>
+        <w:numPr>
+          <w:ilvl w:val="1"/>
+          <w:numId w:val="31"/>
+        </w:numPr>
+        <w:rPr>
+          <w:lang w:eastAsia="en-AU"/>
+        </w:rPr>
+      </w:pPr>
+      <w:r>
+        <w:rPr>
+          <w:lang w:eastAsia="en-AU"/>
+        </w:rPr>
+        <w:t>False.</w:t>
+      </w:r>
+    </w:p>
+    <w:p>
+      <w:pPr>
+        <w:rPr>
+          <w:lang w:eastAsia="en-AU"/>
+        </w:rPr>
+      </w:pPr>
+      <w:r>
+        <w:rPr>
+          <w:lang w:eastAsia="en-AU"/>
+        </w:rPr>
+        <w:br w:type="page"/>
+      </w:r>
+    </w:p>
+    <w:p>
+      <w:pPr>
+        <w:pStyle w:val="Heading2"/>
+        <w:rPr>
+          <w:lang w:eastAsia="en-AU"/>
+        </w:rPr>
+      </w:pPr>
+      <w:r>
+        <w:rPr>
+          <w:lang w:eastAsia="en-AU"/>
+        </w:rPr>
+        <w:lastRenderedPageBreak/>
+        <w:t>Week 5b – Training LDA Models with Gibbs Sampling</w:t>
+      </w:r>
+    </w:p>
+    <w:p>
+      <w:pPr>
+        <w:pStyle w:val="ListParagraph"/>
+        <w:numPr>
+          <w:ilvl w:val="0"/>
+          <w:numId w:val="32"/>
+        </w:numPr>
+        <w:rPr>
+          <w:lang w:eastAsia="en-AU"/>
+        </w:rPr>
+      </w:pPr>
+      <w:r>
+        <w:rPr>
+          <w:lang w:eastAsia="en-AU"/>
+        </w:rPr>
+        <w:t>Each iteration of Gibbs sampling for Bayesian inference in topic modelling is guaranteed to yield a higher joint probability than the previous sample.</w:t>
+      </w:r>
+    </w:p>
+    <w:p>
+      <w:pPr>
+        <w:pStyle w:val="ListParagraph"/>
+        <w:numPr>
+          <w:ilvl w:val="1"/>
+          <w:numId w:val="32"/>
+        </w:numPr>
+        <w:rPr>
+          <w:lang w:eastAsia="en-AU"/>
+        </w:rPr>
+      </w:pPr>
+      <w:r>
+        <w:rPr>
+          <w:lang w:eastAsia="en-AU"/>
+        </w:rPr>
+        <w:t>False.</w:t>
+      </w:r>
+    </w:p>
+    <w:p>
+      <w:pPr>
+        <w:pStyle w:val="ListParagraph"/>
+        <w:numPr>
+          <w:ilvl w:val="0"/>
+          <w:numId w:val="32"/>
+        </w:numPr>
+        <w:rPr>
+          <w:lang w:eastAsia="en-AU"/>
+        </w:rPr>
+      </w:pPr>
+      <w:r>
+        <w:rPr>
+          <w:lang w:eastAsia="en-AU"/>
+        </w:rPr>
+        <w:t>Bayesian methods such as Gibbs sampling can be advantageous because they:</w:t>
+      </w:r>
+    </w:p>
+    <w:p>
+      <w:pPr>
+        <w:pStyle w:val="ListParagraph"/>
+        <w:numPr>
+          <w:ilvl w:val="1"/>
+          <w:numId w:val="32"/>
+        </w:numPr>
+        <w:rPr>
+          <w:lang w:eastAsia="en-AU"/>
+        </w:rPr>
+      </w:pPr>
+      <w:r>
+        <w:rPr>
+          <w:lang w:eastAsia="en-AU"/>
+        </w:rPr>
+        <w:t>Account for uncertainty over parameters when making predictions.</w:t>
+      </w:r>
+    </w:p>
+    <w:p>
+      <w:pPr>
+        <w:pStyle w:val="ListParagraph"/>
+        <w:numPr>
+          <w:ilvl w:val="1"/>
+          <w:numId w:val="32"/>
+        </w:numPr>
+        <w:rPr>
+          <w:lang w:eastAsia="en-AU"/>
+        </w:rPr>
+      </w:pPr>
+      <w:r>
+        <w:rPr>
+          <w:lang w:eastAsia="en-AU"/>
+        </w:rPr>
+        <w:t>Regularise parameter estimates to avoid extreme values.</w:t>
+      </w:r>
+    </w:p>
+    <w:p>
+      <w:pPr>
+        <w:pStyle w:val="ListParagraph"/>
+        <w:numPr>
+          <w:ilvl w:val="0"/>
+          <w:numId w:val="32"/>
+        </w:numPr>
+        <w:rPr>
+          <w:lang w:eastAsia="en-AU"/>
+        </w:rPr>
+      </w:pPr>
+      <w:r>
+        <w:rPr>
+          <w:lang w:eastAsia="en-AU"/>
+        </w:rPr>
+        <w:t>For the standard LDA model, how many parameters are required to represent the distributions defining the topics?</w:t>
+      </w:r>
+    </w:p>
+    <w:p>
+      <w:pPr>
+        <w:pStyle w:val="ListParagraph"/>
+        <w:numPr>
+          <w:ilvl w:val="1"/>
+          <w:numId w:val="32"/>
+        </w:numPr>
+        <w:rPr>
+          <w:lang w:eastAsia="en-AU"/>
+        </w:rPr>
+      </w:pPr>
+      <w:r>
+        <w:rPr>
+          <w:lang w:eastAsia="en-AU"/>
+        </w:rPr>
+        <w:t>[# unique words] * [# topics]</w:t>
+      </w:r>
+    </w:p>
+    <w:p>
+      <w:pPr>
+        <w:pStyle w:val="ListParagraph"/>
+        <w:numPr>
+          <w:ilvl w:val="0"/>
+          <w:numId w:val="32"/>
+        </w:numPr>
+        <w:rPr>
+          <w:lang w:eastAsia="en-AU"/>
+        </w:rPr>
+      </w:pPr>
+      <w:r>
+        <w:rPr>
+          <w:lang w:eastAsia="en-AU"/>
+        </w:rPr>
+        <w:t>Suppose we have a collection of documents, and we are focusing our analysis to the use of the following 10 words. We ran several iterations of Gibbs sampling for a LDA model with k=2 topics and alpha=10 and gamma=0.1. The corpus-wide assignments at our most recent collapsed Gibbs iteration are summarised in the following table of counts:</w:t>
+      </w:r>
+    </w:p>
+    <w:tbl>
+      <w:tblPr>
+        <w:tblStyle w:val="TableGrid"/>
+        <w:tblW w:w="0" w:type="auto"/>
+        <w:tblInd w:w="720" w:type="dxa"/>
+        <w:tblLook w:val="04A0" w:firstRow="1" w:lastRow="0" w:firstColumn="1" w:lastColumn="0" w:noHBand="0" w:noVBand="1"/>
+      </w:tblPr>
+      <w:tblGrid>
+        <w:gridCol w:w="2990"/>
+        <w:gridCol w:w="2959"/>
+        <w:gridCol w:w="2959"/>
+      </w:tblGrid>
+      <w:tr>
+        <w:tc>
+          <w:tcPr>
+            <w:tcW w:w="3209" w:type="dxa"/>
+          </w:tcPr>
+          <w:p>
+            <w:pPr>
+              <w:pStyle w:val="ListParagraph"/>
+              <w:ind w:left="0"/>
+              <w:rPr>
+                <w:lang w:eastAsia="en-AU"/>
+              </w:rPr>
+            </w:pPr>
+            <w:r>
+              <w:rPr>
+                <w:lang w:eastAsia="en-AU"/>
+              </w:rPr>
+              <w:t>Word</w:t>
+            </w:r>
+          </w:p>
+        </w:tc>
+        <w:tc>
+          <w:tcPr>
+            <w:tcW w:w="3209" w:type="dxa"/>
+          </w:tcPr>
+          <w:p>
+            <w:pPr>
+              <w:pStyle w:val="ListParagraph"/>
+              <w:ind w:left="0"/>
+              <w:rPr>
+                <w:lang w:eastAsia="en-AU"/>
+              </w:rPr>
+            </w:pPr>
+            <w:r>
+              <w:rPr>
+                <w:lang w:eastAsia="en-AU"/>
+              </w:rPr>
+              <w:t>Count in topic 1</w:t>
+            </w:r>
+          </w:p>
+        </w:tc>
+        <w:tc>
+          <w:tcPr>
+            <w:tcW w:w="3210" w:type="dxa"/>
+          </w:tcPr>
+          <w:p>
+            <w:pPr>
+              <w:pStyle w:val="ListParagraph"/>
+              <w:ind w:left="0"/>
+              <w:rPr>
+                <w:lang w:eastAsia="en-AU"/>
+              </w:rPr>
+            </w:pPr>
+            <w:r>
+              <w:rPr>
+                <w:lang w:eastAsia="en-AU"/>
+              </w:rPr>
+              <w:t>Count in topic 2</w:t>
+            </w:r>
+          </w:p>
+        </w:tc>
+      </w:tr>
+      <w:tr>
+        <w:tc>
+          <w:tcPr>
+            <w:tcW w:w="3209" w:type="dxa"/>
+          </w:tcPr>
+          <w:p>
+            <w:pPr>
+              <w:pStyle w:val="ListParagraph"/>
+              <w:ind w:left="0"/>
+              <w:rPr>
+                <w:lang w:eastAsia="en-AU"/>
+              </w:rPr>
+            </w:pPr>
+            <w:r>
+              <w:rPr>
+                <w:lang w:eastAsia="en-AU"/>
+              </w:rPr>
+              <w:t>Baseball</w:t>
+            </w:r>
+          </w:p>
+        </w:tc>
+        <w:tc>
+          <w:tcPr>
+            <w:tcW w:w="3209" w:type="dxa"/>
+          </w:tcPr>
+          <w:p>
+            <w:pPr>
+              <w:pStyle w:val="ListParagraph"/>
+              <w:ind w:left="0"/>
+              <w:rPr>
+                <w:lang w:eastAsia="en-AU"/>
+              </w:rPr>
+            </w:pPr>
+            <w:r>
+              <w:rPr>
+                <w:lang w:eastAsia="en-AU"/>
+              </w:rPr>
+              <w:t>52</w:t>
+            </w:r>
+          </w:p>
+        </w:tc>
+        <w:tc>
+          <w:tcPr>
+            <w:tcW w:w="3210" w:type="dxa"/>
+          </w:tcPr>
+          <w:p>
+            <w:pPr>
+              <w:pStyle w:val="ListParagraph"/>
+              <w:ind w:left="0"/>
+              <w:rPr>
+                <w:lang w:eastAsia="en-AU"/>
+              </w:rPr>
+            </w:pPr>
+            <w:r>
+              <w:rPr>
+                <w:lang w:eastAsia="en-AU"/>
+              </w:rPr>
+              <w:t>0</w:t>
+            </w:r>
+          </w:p>
+        </w:tc>
+      </w:tr>
+      <w:tr>
+        <w:tc>
+          <w:tcPr>
+            <w:tcW w:w="3209" w:type="dxa"/>
+          </w:tcPr>
+          <w:p>
+            <w:pPr>
+              <w:pStyle w:val="ListParagraph"/>
+              <w:ind w:left="0"/>
+              <w:rPr>
+                <w:lang w:eastAsia="en-AU"/>
+              </w:rPr>
+            </w:pPr>
+            <w:r>
+              <w:rPr>
+                <w:lang w:eastAsia="en-AU"/>
+              </w:rPr>
+              <w:t>Homerun</w:t>
+            </w:r>
+          </w:p>
+        </w:tc>
+        <w:tc>
+          <w:tcPr>
+            <w:tcW w:w="3209" w:type="dxa"/>
+          </w:tcPr>
+          <w:p>
+            <w:pPr>
+              <w:pStyle w:val="ListParagraph"/>
+              <w:ind w:left="0"/>
+              <w:rPr>
+                <w:lang w:eastAsia="en-AU"/>
+              </w:rPr>
+            </w:pPr>
+            <w:r>
+              <w:rPr>
+                <w:lang w:eastAsia="en-AU"/>
+              </w:rPr>
+              <w:t>15</w:t>
+            </w:r>
+          </w:p>
+        </w:tc>
+        <w:tc>
+          <w:tcPr>
+            <w:tcW w:w="3210" w:type="dxa"/>
+          </w:tcPr>
+          <w:p>
+            <w:pPr>
+              <w:pStyle w:val="ListParagraph"/>
+              <w:ind w:left="0"/>
+              <w:rPr>
+                <w:lang w:eastAsia="en-AU"/>
+              </w:rPr>
+            </w:pPr>
+            <w:r>
+              <w:rPr>
+                <w:lang w:eastAsia="en-AU"/>
+              </w:rPr>
+              <w:t>0</w:t>
+            </w:r>
+          </w:p>
+        </w:tc>
+      </w:tr>
+      <w:tr>
+        <w:tc>
+          <w:tcPr>
+            <w:tcW w:w="3209" w:type="dxa"/>
+          </w:tcPr>
+          <w:p>
+            <w:pPr>
+              <w:pStyle w:val="ListParagraph"/>
+              <w:ind w:left="0"/>
+              <w:rPr>
+                <w:lang w:eastAsia="en-AU"/>
+              </w:rPr>
+            </w:pPr>
+            <w:r>
+              <w:rPr>
+                <w:lang w:eastAsia="en-AU"/>
+              </w:rPr>
+              <w:t>Ticket</w:t>
+            </w:r>
+          </w:p>
+        </w:tc>
+        <w:tc>
+          <w:tcPr>
+            <w:tcW w:w="3209" w:type="dxa"/>
+          </w:tcPr>
+          <w:p>
+            <w:pPr>
+              <w:pStyle w:val="ListParagraph"/>
+              <w:ind w:left="0"/>
+              <w:rPr>
+                <w:lang w:eastAsia="en-AU"/>
+              </w:rPr>
+            </w:pPr>
+            <w:r>
+              <w:rPr>
+                <w:lang w:eastAsia="en-AU"/>
+              </w:rPr>
+              <w:t>9</w:t>
+            </w:r>
+          </w:p>
+        </w:tc>
+        <w:tc>
+          <w:tcPr>
+            <w:tcW w:w="3210" w:type="dxa"/>
+          </w:tcPr>
+          <w:p>
+            <w:pPr>
+              <w:pStyle w:val="ListParagraph"/>
+              <w:ind w:left="0"/>
+              <w:rPr>
+                <w:lang w:eastAsia="en-AU"/>
+              </w:rPr>
+            </w:pPr>
+            <w:r>
+              <w:rPr>
+                <w:lang w:eastAsia="en-AU"/>
+              </w:rPr>
+              <w:t>2</w:t>
+            </w:r>
+          </w:p>
+        </w:tc>
+      </w:tr>
+      <w:tr>
+        <w:tc>
+          <w:tcPr>
+            <w:tcW w:w="3209" w:type="dxa"/>
+          </w:tcPr>
+          <w:p>
+            <w:pPr>
+              <w:pStyle w:val="ListParagraph"/>
+              <w:ind w:left="0"/>
+              <w:rPr>
+                <w:lang w:eastAsia="en-AU"/>
+              </w:rPr>
+            </w:pPr>
+            <w:r>
+              <w:rPr>
+                <w:lang w:eastAsia="en-AU"/>
+              </w:rPr>
+              <w:t>Price</w:t>
+            </w:r>
+          </w:p>
+        </w:tc>
+        <w:tc>
+          <w:tcPr>
+            <w:tcW w:w="3209" w:type="dxa"/>
+          </w:tcPr>
+          <w:p>
+            <w:pPr>
+              <w:pStyle w:val="ListParagraph"/>
+              <w:ind w:left="0"/>
+              <w:rPr>
+                <w:lang w:eastAsia="en-AU"/>
+              </w:rPr>
+            </w:pPr>
+            <w:r>
+              <w:rPr>
+                <w:lang w:eastAsia="en-AU"/>
+              </w:rPr>
+              <w:t>9</w:t>
+            </w:r>
+          </w:p>
+        </w:tc>
+        <w:tc>
+          <w:tcPr>
+            <w:tcW w:w="3210" w:type="dxa"/>
+          </w:tcPr>
+          <w:p>
+            <w:pPr>
+              <w:pStyle w:val="ListParagraph"/>
+              <w:ind w:left="0"/>
+              <w:rPr>
+                <w:lang w:eastAsia="en-AU"/>
+              </w:rPr>
+            </w:pPr>
+            <w:r>
+              <w:rPr>
+                <w:lang w:eastAsia="en-AU"/>
+              </w:rPr>
+              <w:t>25</w:t>
+            </w:r>
+          </w:p>
+        </w:tc>
+      </w:tr>
+      <w:tr>
+        <w:tc>
+          <w:tcPr>
+            <w:tcW w:w="3209" w:type="dxa"/>
+          </w:tcPr>
+          <w:p>
+            <w:pPr>
+              <w:pStyle w:val="ListParagraph"/>
+              <w:ind w:left="0"/>
+              <w:rPr>
+                <w:lang w:eastAsia="en-AU"/>
+              </w:rPr>
+            </w:pPr>
+            <w:r>
+              <w:rPr>
+                <w:lang w:eastAsia="en-AU"/>
+              </w:rPr>
+              <w:t>Manager</w:t>
+            </w:r>
+          </w:p>
+        </w:tc>
+        <w:tc>
+          <w:tcPr>
+            <w:tcW w:w="3209" w:type="dxa"/>
+          </w:tcPr>
+          <w:p>
+            <w:pPr>
+              <w:pStyle w:val="ListParagraph"/>
+              <w:ind w:left="0"/>
+              <w:rPr>
+                <w:lang w:eastAsia="en-AU"/>
+              </w:rPr>
+            </w:pPr>
+            <w:r>
+              <w:rPr>
+                <w:lang w:eastAsia="en-AU"/>
+              </w:rPr>
+              <w:t>20</w:t>
+            </w:r>
+          </w:p>
+        </w:tc>
+        <w:tc>
+          <w:tcPr>
+            <w:tcW w:w="3210" w:type="dxa"/>
+          </w:tcPr>
+          <w:p>
+            <w:pPr>
+              <w:pStyle w:val="ListParagraph"/>
+              <w:ind w:left="0"/>
+              <w:rPr>
+                <w:lang w:eastAsia="en-AU"/>
+              </w:rPr>
+            </w:pPr>
+            <w:r>
+              <w:rPr>
+                <w:lang w:eastAsia="en-AU"/>
+              </w:rPr>
+              <w:t>37</w:t>
+            </w:r>
+          </w:p>
+        </w:tc>
+      </w:tr>
+      <w:tr>
+        <w:tc>
+          <w:tcPr>
+            <w:tcW w:w="3209" w:type="dxa"/>
+          </w:tcPr>
+          <w:p>
+            <w:pPr>
+              <w:pStyle w:val="ListParagraph"/>
+              <w:ind w:left="0"/>
+              <w:rPr>
+                <w:lang w:eastAsia="en-AU"/>
+              </w:rPr>
+            </w:pPr>
+            <w:r>
+              <w:rPr>
+                <w:lang w:eastAsia="en-AU"/>
+              </w:rPr>
+              <w:t>Owner</w:t>
+            </w:r>
+          </w:p>
+        </w:tc>
+        <w:tc>
+          <w:tcPr>
+            <w:tcW w:w="3209" w:type="dxa"/>
+          </w:tcPr>
+          <w:p>
+            <w:pPr>
+              <w:pStyle w:val="ListParagraph"/>
+              <w:ind w:left="0"/>
+              <w:rPr>
+                <w:lang w:eastAsia="en-AU"/>
+              </w:rPr>
+            </w:pPr>
+            <w:r>
+              <w:rPr>
+                <w:lang w:eastAsia="en-AU"/>
+              </w:rPr>
+              <w:t>17</w:t>
+            </w:r>
+          </w:p>
+        </w:tc>
+        <w:tc>
+          <w:tcPr>
+            <w:tcW w:w="3210" w:type="dxa"/>
+          </w:tcPr>
+          <w:p>
+            <w:pPr>
+              <w:pStyle w:val="ListParagraph"/>
+              <w:ind w:left="0"/>
+              <w:rPr>
+                <w:lang w:eastAsia="en-AU"/>
+              </w:rPr>
+            </w:pPr>
+            <w:r>
+              <w:rPr>
+                <w:lang w:eastAsia="en-AU"/>
+              </w:rPr>
+              <w:t>32</w:t>
+            </w:r>
+          </w:p>
+        </w:tc>
+      </w:tr>
+      <w:tr>
+        <w:tc>
+          <w:tcPr>
+            <w:tcW w:w="3209" w:type="dxa"/>
+          </w:tcPr>
+          <w:p>
+            <w:pPr>
+              <w:pStyle w:val="ListParagraph"/>
+              <w:ind w:left="0"/>
+              <w:rPr>
+                <w:lang w:eastAsia="en-AU"/>
+              </w:rPr>
+            </w:pPr>
+            <w:r>
+              <w:rPr>
+                <w:lang w:eastAsia="en-AU"/>
+              </w:rPr>
+              <w:t>Company</w:t>
+            </w:r>
+          </w:p>
+        </w:tc>
+        <w:tc>
+          <w:tcPr>
+            <w:tcW w:w="3209" w:type="dxa"/>
+          </w:tcPr>
+          <w:p>
+            <w:pPr>
+              <w:pStyle w:val="ListParagraph"/>
+              <w:ind w:left="0"/>
+              <w:rPr>
+                <w:lang w:eastAsia="en-AU"/>
+              </w:rPr>
+            </w:pPr>
+            <w:r>
+              <w:rPr>
+                <w:lang w:eastAsia="en-AU"/>
+              </w:rPr>
+              <w:t>1</w:t>
+            </w:r>
+          </w:p>
+        </w:tc>
+        <w:tc>
+          <w:tcPr>
+            <w:tcW w:w="3210" w:type="dxa"/>
+          </w:tcPr>
+          <w:p>
+            <w:pPr>
+              <w:pStyle w:val="ListParagraph"/>
+              <w:ind w:left="0"/>
+              <w:rPr>
+                <w:lang w:eastAsia="en-AU"/>
+              </w:rPr>
+            </w:pPr>
+            <w:r>
+              <w:rPr>
+                <w:lang w:eastAsia="en-AU"/>
+              </w:rPr>
+              <w:t>23</w:t>
+            </w:r>
+          </w:p>
+        </w:tc>
+      </w:tr>
+      <w:tr>
+        <w:tc>
+          <w:tcPr>
+            <w:tcW w:w="3209" w:type="dxa"/>
+          </w:tcPr>
+          <w:p>
+            <w:pPr>
+              <w:pStyle w:val="ListParagraph"/>
+              <w:ind w:left="0"/>
+              <w:rPr>
+                <w:lang w:eastAsia="en-AU"/>
+              </w:rPr>
+            </w:pPr>
+            <w:r>
+              <w:rPr>
+                <w:lang w:eastAsia="en-AU"/>
+              </w:rPr>
+              <w:t>Stock</w:t>
+            </w:r>
+          </w:p>
+        </w:tc>
+        <w:tc>
+          <w:tcPr>
+            <w:tcW w:w="3209" w:type="dxa"/>
+          </w:tcPr>
+          <w:p>
+            <w:pPr>
+              <w:pStyle w:val="ListParagraph"/>
+              <w:ind w:left="0"/>
+              <w:rPr>
+                <w:lang w:eastAsia="en-AU"/>
+              </w:rPr>
+            </w:pPr>
+            <w:r>
+              <w:rPr>
+                <w:lang w:eastAsia="en-AU"/>
+              </w:rPr>
+              <w:t>0</w:t>
+            </w:r>
+          </w:p>
+        </w:tc>
+        <w:tc>
+          <w:tcPr>
+            <w:tcW w:w="3210" w:type="dxa"/>
+          </w:tcPr>
+          <w:p>
+            <w:pPr>
+              <w:pStyle w:val="ListParagraph"/>
+              <w:ind w:left="0"/>
+              <w:rPr>
+                <w:lang w:eastAsia="en-AU"/>
+              </w:rPr>
+            </w:pPr>
+            <w:r>
+              <w:rPr>
+                <w:lang w:eastAsia="en-AU"/>
+              </w:rPr>
+              <w:t>75</w:t>
+            </w:r>
+          </w:p>
+        </w:tc>
+      </w:tr>
+      <w:tr>
+        <w:tc>
+          <w:tcPr>
+            <w:tcW w:w="3209" w:type="dxa"/>
+          </w:tcPr>
+          <w:p>
+            <w:pPr>
+              <w:pStyle w:val="ListParagraph"/>
+              <w:ind w:left="0"/>
+              <w:rPr>
+                <w:lang w:eastAsia="en-AU"/>
+              </w:rPr>
+            </w:pPr>
+            <w:r>
+              <w:rPr>
+                <w:lang w:eastAsia="en-AU"/>
+              </w:rPr>
+              <w:t>Bankrupt</w:t>
+            </w:r>
+          </w:p>
+        </w:tc>
+        <w:tc>
+          <w:tcPr>
+            <w:tcW w:w="3209" w:type="dxa"/>
+          </w:tcPr>
+          <w:p>
+            <w:pPr>
+              <w:pStyle w:val="ListParagraph"/>
+              <w:ind w:left="0"/>
+              <w:rPr>
+                <w:lang w:eastAsia="en-AU"/>
+              </w:rPr>
+            </w:pPr>
+            <w:r>
+              <w:rPr>
+                <w:lang w:eastAsia="en-AU"/>
+              </w:rPr>
+              <w:t>0</w:t>
+            </w:r>
+          </w:p>
+        </w:tc>
+        <w:tc>
+          <w:tcPr>
+            <w:tcW w:w="3210" w:type="dxa"/>
+          </w:tcPr>
+          <w:p>
+            <w:pPr>
+              <w:pStyle w:val="ListParagraph"/>
+              <w:ind w:left="0"/>
+              <w:rPr>
+                <w:lang w:eastAsia="en-AU"/>
+              </w:rPr>
+            </w:pPr>
+            <w:r>
+              <w:rPr>
+                <w:lang w:eastAsia="en-AU"/>
+              </w:rPr>
+              <w:t>19</w:t>
+            </w:r>
+          </w:p>
+        </w:tc>
+      </w:tr>
+      <w:tr>
+        <w:tc>
+          <w:tcPr>
+            <w:tcW w:w="3209" w:type="dxa"/>
+          </w:tcPr>
+          <w:p>
+            <w:pPr>
+              <w:pStyle w:val="ListParagraph"/>
+              <w:ind w:left="0"/>
+              <w:rPr>
+                <w:lang w:eastAsia="en-AU"/>
+              </w:rPr>
+            </w:pPr>
+            <w:r>
+              <w:rPr>
+                <w:lang w:eastAsia="en-AU"/>
+              </w:rPr>
+              <w:t>Taxes</w:t>
+            </w:r>
+          </w:p>
+        </w:tc>
+        <w:tc>
+          <w:tcPr>
+            <w:tcW w:w="3209" w:type="dxa"/>
+          </w:tcPr>
+          <w:p>
+            <w:pPr>
+              <w:pStyle w:val="ListParagraph"/>
+              <w:ind w:left="0"/>
+              <w:rPr>
+                <w:lang w:eastAsia="en-AU"/>
+              </w:rPr>
+            </w:pPr>
+            <w:r>
+              <w:rPr>
+                <w:lang w:eastAsia="en-AU"/>
+              </w:rPr>
+              <w:t>0</w:t>
+            </w:r>
+          </w:p>
+        </w:tc>
+        <w:tc>
+          <w:tcPr>
+            <w:tcW w:w="3210" w:type="dxa"/>
+          </w:tcPr>
+          <w:p>
+            <w:pPr>
+              <w:pStyle w:val="ListParagraph"/>
+              <w:ind w:left="0"/>
+              <w:rPr>
+                <w:lang w:eastAsia="en-AU"/>
+              </w:rPr>
+            </w:pPr>
+            <w:r>
+              <w:rPr>
+                <w:lang w:eastAsia="en-AU"/>
+              </w:rPr>
+              <w:t>29</w:t>
+            </w:r>
+          </w:p>
+        </w:tc>
+      </w:tr>
+    </w:tbl>
+    <w:p>
+      <w:pPr>
+        <w:pStyle w:val="ListParagraph"/>
+        <w:rPr>
+          <w:lang w:eastAsia="en-AU"/>
+        </w:rPr>
+      </w:pPr>
+    </w:p>
+    <w:p>
+      <w:pPr>
+        <w:pStyle w:val="ListParagraph"/>
+        <w:rPr>
+          <w:lang w:eastAsia="en-AU"/>
+        </w:rPr>
+      </w:pPr>
+      <w:r>
+        <w:rPr>
+          <w:lang w:eastAsia="en-AU"/>
+        </w:rPr>
+        <w:t xml:space="preserve">We also have a single document </w:t>
+      </w:r>
+      <w:proofErr w:type="spellStart"/>
+      <w:r>
+        <w:rPr>
+          <w:i/>
+          <w:iCs/>
+          <w:lang w:eastAsia="en-AU"/>
+        </w:rPr>
+        <w:t>i</w:t>
+      </w:r>
+      <w:proofErr w:type="spellEnd"/>
+      <w:r>
+        <w:rPr>
+          <w:lang w:eastAsia="en-AU"/>
+        </w:rPr>
+        <w:t xml:space="preserve"> with the following topic assignments for each word:</w:t>
+      </w:r>
+    </w:p>
+    <w:tbl>
+      <w:tblPr>
+        <w:tblStyle w:val="TableGrid"/>
+        <w:tblW w:w="0" w:type="auto"/>
+        <w:tblInd w:w="720" w:type="dxa"/>
+        <w:tblLook w:val="04A0" w:firstRow="1" w:lastRow="0" w:firstColumn="1" w:lastColumn="0" w:noHBand="0" w:noVBand="1"/>
+      </w:tblPr>
+      <w:tblGrid>
+        <w:gridCol w:w="2992"/>
+        <w:gridCol w:w="2955"/>
+      </w:tblGrid>
+      <w:tr>
+        <w:tc>
+          <w:tcPr>
+            <w:tcW w:w="2992" w:type="dxa"/>
+          </w:tcPr>
+          <w:p>
+            <w:pPr>
+              <w:pStyle w:val="ListParagraph"/>
+              <w:ind w:left="0"/>
+              <w:rPr>
+                <w:lang w:eastAsia="en-AU"/>
+              </w:rPr>
+            </w:pPr>
+            <w:r>
+              <w:rPr>
+                <w:lang w:eastAsia="en-AU"/>
+              </w:rPr>
+              <w:t>Word</w:t>
+            </w:r>
+          </w:p>
+        </w:tc>
+        <w:tc>
+          <w:tcPr>
+            <w:tcW w:w="2955" w:type="dxa"/>
+          </w:tcPr>
+          <w:p>
+            <w:pPr>
+              <w:pStyle w:val="ListParagraph"/>
+              <w:ind w:left="0"/>
+              <w:rPr>
+                <w:lang w:eastAsia="en-AU"/>
+              </w:rPr>
+            </w:pPr>
+            <w:r>
+              <w:rPr>
+                <w:lang w:eastAsia="en-AU"/>
+              </w:rPr>
+              <w:t>Topic</w:t>
+            </w:r>
+          </w:p>
+        </w:tc>
+      </w:tr>
+      <w:tr>
+        <w:tc>
+          <w:tcPr>
+            <w:tcW w:w="2992" w:type="dxa"/>
+          </w:tcPr>
+          <w:p>
+            <w:pPr>
+              <w:pStyle w:val="ListParagraph"/>
+              <w:ind w:left="0"/>
+              <w:rPr>
+                <w:lang w:eastAsia="en-AU"/>
+              </w:rPr>
+            </w:pPr>
+            <w:r>
+              <w:rPr>
+                <w:lang w:eastAsia="en-AU"/>
+              </w:rPr>
+              <w:t>Baseball</w:t>
+            </w:r>
+          </w:p>
+        </w:tc>
+        <w:tc>
+          <w:tcPr>
+            <w:tcW w:w="2955" w:type="dxa"/>
+          </w:tcPr>
+          <w:p>
+            <w:pPr>
+              <w:pStyle w:val="ListParagraph"/>
+              <w:ind w:left="0"/>
+              <w:rPr>
+                <w:lang w:eastAsia="en-AU"/>
+              </w:rPr>
+            </w:pPr>
+            <w:r>
+              <w:rPr>
+                <w:lang w:eastAsia="en-AU"/>
+              </w:rPr>
+              <w:t>1</w:t>
+            </w:r>
+          </w:p>
+        </w:tc>
+      </w:tr>
+      <w:tr>
+        <w:tc>
+          <w:tcPr>
+            <w:tcW w:w="2992" w:type="dxa"/>
+          </w:tcPr>
+          <w:p>
+            <w:pPr>
+              <w:pStyle w:val="ListParagraph"/>
+              <w:ind w:left="0"/>
+              <w:rPr>
+                <w:lang w:eastAsia="en-AU"/>
+              </w:rPr>
+            </w:pPr>
+            <w:r>
+              <w:rPr>
+                <w:lang w:eastAsia="en-AU"/>
+              </w:rPr>
+              <w:t>Manager</w:t>
+            </w:r>
+          </w:p>
+        </w:tc>
+        <w:tc>
+          <w:tcPr>
+            <w:tcW w:w="2955" w:type="dxa"/>
+          </w:tcPr>
+          <w:p>
+            <w:pPr>
+              <w:pStyle w:val="ListParagraph"/>
+              <w:ind w:left="0"/>
+              <w:rPr>
+                <w:lang w:eastAsia="en-AU"/>
+              </w:rPr>
+            </w:pPr>
+            <w:r>
+              <w:rPr>
+                <w:lang w:eastAsia="en-AU"/>
+              </w:rPr>
+              <w:t>2</w:t>
+            </w:r>
+          </w:p>
+        </w:tc>
+      </w:tr>
+      <w:tr>
+        <w:tc>
+          <w:tcPr>
+            <w:tcW w:w="2992" w:type="dxa"/>
+          </w:tcPr>
+          <w:p>
+            <w:pPr>
+              <w:pStyle w:val="ListParagraph"/>
+              <w:ind w:left="0"/>
+              <w:rPr>
+                <w:lang w:eastAsia="en-AU"/>
+              </w:rPr>
+            </w:pPr>
+            <w:r>
+              <w:rPr>
+                <w:lang w:eastAsia="en-AU"/>
+              </w:rPr>
+              <w:t>Ticket</w:t>
+            </w:r>
+          </w:p>
+        </w:tc>
+        <w:tc>
+          <w:tcPr>
+            <w:tcW w:w="2955" w:type="dxa"/>
+          </w:tcPr>
+          <w:p>
+            <w:pPr>
+              <w:pStyle w:val="ListParagraph"/>
+              <w:ind w:left="0"/>
+              <w:rPr>
+                <w:lang w:eastAsia="en-AU"/>
+              </w:rPr>
+            </w:pPr>
+            <w:r>
+              <w:rPr>
+                <w:lang w:eastAsia="en-AU"/>
+              </w:rPr>
+              <w:t>1</w:t>
+            </w:r>
+          </w:p>
+        </w:tc>
+      </w:tr>
+      <w:tr>
+        <w:tc>
+          <w:tcPr>
+            <w:tcW w:w="2992" w:type="dxa"/>
+          </w:tcPr>
+          <w:p>
+            <w:pPr>
+              <w:pStyle w:val="ListParagraph"/>
+              <w:ind w:left="0"/>
+              <w:rPr>
+                <w:lang w:eastAsia="en-AU"/>
+              </w:rPr>
+            </w:pPr>
+            <w:r>
+              <w:rPr>
+                <w:lang w:eastAsia="en-AU"/>
+              </w:rPr>
+              <w:t>Price</w:t>
+            </w:r>
+          </w:p>
+        </w:tc>
+        <w:tc>
+          <w:tcPr>
+            <w:tcW w:w="2955" w:type="dxa"/>
+          </w:tcPr>
+          <w:p>
+            <w:pPr>
+              <w:pStyle w:val="ListParagraph"/>
+              <w:ind w:left="0"/>
+              <w:rPr>
+                <w:lang w:eastAsia="en-AU"/>
+              </w:rPr>
+            </w:pPr>
+            <w:r>
+              <w:rPr>
+                <w:lang w:eastAsia="en-AU"/>
+              </w:rPr>
+              <w:t>2</w:t>
+            </w:r>
+          </w:p>
+        </w:tc>
+      </w:tr>
+      <w:tr>
+        <w:tc>
+          <w:tcPr>
+            <w:tcW w:w="2992" w:type="dxa"/>
+          </w:tcPr>
+          <w:p>
+            <w:pPr>
+              <w:pStyle w:val="ListParagraph"/>
+              <w:ind w:left="0"/>
+              <w:rPr>
+                <w:lang w:eastAsia="en-AU"/>
+              </w:rPr>
+            </w:pPr>
+            <w:r>
+              <w:rPr>
+                <w:lang w:eastAsia="en-AU"/>
+              </w:rPr>
+              <w:t>Owner</w:t>
+            </w:r>
+          </w:p>
+        </w:tc>
+        <w:tc>
+          <w:tcPr>
+            <w:tcW w:w="2955" w:type="dxa"/>
+          </w:tcPr>
+          <w:p>
+            <w:pPr>
+              <w:pStyle w:val="ListParagraph"/>
+              <w:ind w:left="0"/>
+              <w:rPr>
+                <w:lang w:eastAsia="en-AU"/>
+              </w:rPr>
+            </w:pPr>
+            <w:r>
+              <w:rPr>
+                <w:lang w:eastAsia="en-AU"/>
+              </w:rPr>
+              <w:t>1</w:t>
+            </w:r>
+          </w:p>
+        </w:tc>
+      </w:tr>
+    </w:tbl>
+    <w:p>
+      <w:pPr>
+        <w:pStyle w:val="ListParagraph"/>
+        <w:rPr>
+          <w:lang w:eastAsia="en-AU"/>
+        </w:rPr>
+      </w:pPr>
+      <w:r>
+        <w:rPr>
+          <w:lang w:eastAsia="en-AU"/>
+        </w:rPr>
+        <w:br/>
+        <w:t>Suppose we want to re-compute the topic assignments for the word “manager”. To sample a new topic, we need to compute several terms to determine how much the document likes each topic, and how much each topic likes the word “manager”.</w:t>
+      </w:r>
+    </w:p>
+    <w:p>
+      <w:pPr>
+        <w:pStyle w:val="ListParagraph"/>
+        <w:rPr>
+          <w:rFonts w:eastAsiaTheme="minorEastAsia"/>
+          <w:lang w:eastAsia="en-AU"/>
+        </w:rPr>
+      </w:pPr>
+      <w:r>
+        <w:rPr>
+          <w:lang w:eastAsia="en-AU"/>
+        </w:rPr>
+        <w:br/>
+        <w:t xml:space="preserve">What is the value of </w:t>
+      </w:r>
+      <m:oMath>
+        <m:sSub>
+          <m:sSubPr>
+            <m:ctrlPr>
+              <w:rPr>
+                <w:rFonts w:ascii="Cambria Math" w:hAnsi="Cambria Math"/>
+                <w:i/>
+                <w:lang w:eastAsia="en-AU"/>
+              </w:rPr>
+            </m:ctrlPr>
+          </m:sSubPr>
+          <m:e>
+            <m:r>
+              <w:rPr>
+                <w:rFonts w:ascii="Cambria Math" w:hAnsi="Cambria Math"/>
+                <w:lang w:eastAsia="en-AU"/>
+              </w:rPr>
+              <m:t>m</m:t>
+            </m:r>
+          </m:e>
+          <m:sub>
+            <m:r>
+              <w:rPr>
+                <w:rFonts w:ascii="Cambria Math" w:hAnsi="Cambria Math"/>
+                <w:lang w:eastAsia="en-AU"/>
+              </w:rPr>
+              <m:t>manager,1</m:t>
+            </m:r>
+          </m:sub>
+        </m:sSub>
+      </m:oMath>
+      <w:r>
+        <w:rPr>
+          <w:rFonts w:eastAsiaTheme="minorEastAsia"/>
+          <w:lang w:eastAsia="en-AU"/>
+        </w:rPr>
+        <w:t xml:space="preserve"> i.e. the number of times the word “manager” has been assigned to topic 1?</w:t>
+      </w:r>
+    </w:p>
+    <w:p>
+      <w:pPr>
+        <w:pStyle w:val="ListParagraph"/>
+        <w:numPr>
+          <w:ilvl w:val="1"/>
+          <w:numId w:val="32"/>
+        </w:numPr>
+        <w:rPr>
+          <w:lang w:eastAsia="en-AU"/>
+        </w:rPr>
+      </w:pPr>
+      <w:r>
+        <w:rPr>
+          <w:lang w:eastAsia="en-AU"/>
+        </w:rPr>
+        <w:t>20</w:t>
+      </w:r>
+    </w:p>
+    <w:p>
+      <w:pPr>
+        <w:pStyle w:val="ListParagraph"/>
+        <w:numPr>
+          <w:ilvl w:val="0"/>
+          <w:numId w:val="32"/>
+        </w:numPr>
+        <w:rPr>
+          <w:lang w:eastAsia="en-AU"/>
+        </w:rPr>
+      </w:pPr>
+      <w:r>
+        <w:rPr>
+          <w:lang w:eastAsia="en-AU"/>
+        </w:rPr>
+        <w:t xml:space="preserve">What is the value of </w:t>
+      </w:r>
+      <m:oMath>
+        <m:nary>
+          <m:naryPr>
+            <m:chr m:val="∑"/>
+            <m:supHide m:val="1"/>
+            <m:ctrlPr>
+              <w:rPr>
+                <w:rFonts w:ascii="Cambria Math" w:hAnsi="Cambria Math"/>
+                <w:i/>
+                <w:lang w:eastAsia="en-AU"/>
+              </w:rPr>
+            </m:ctrlPr>
+          </m:naryPr>
+          <m:sub>
+            <m:r>
+              <w:rPr>
+                <w:rFonts w:ascii="Cambria Math" w:hAnsi="Cambria Math"/>
+                <w:lang w:eastAsia="en-AU"/>
+              </w:rPr>
+              <m:t>w</m:t>
+            </m:r>
+          </m:sub>
+          <m:sup/>
+          <m:e>
+            <m:sSub>
+              <m:sSubPr>
+                <m:ctrlPr>
+                  <w:rPr>
+                    <w:rFonts w:ascii="Cambria Math" w:hAnsi="Cambria Math"/>
+                    <w:i/>
+                    <w:lang w:eastAsia="en-AU"/>
+                  </w:rPr>
+                </m:ctrlPr>
+              </m:sSubPr>
+              <m:e>
+                <m:r>
+                  <w:rPr>
+                    <w:rFonts w:ascii="Cambria Math" w:hAnsi="Cambria Math"/>
+                    <w:lang w:eastAsia="en-AU"/>
+                  </w:rPr>
+                  <m:t>m</m:t>
+                </m:r>
+              </m:e>
+              <m:sub>
+                <m:r>
+                  <w:rPr>
+                    <w:rFonts w:ascii="Cambria Math" w:hAnsi="Cambria Math"/>
+                    <w:lang w:eastAsia="en-AU"/>
+                  </w:rPr>
+                  <m:t>w,1</m:t>
+                </m:r>
+              </m:sub>
+            </m:sSub>
+          </m:e>
+        </m:nary>
+      </m:oMath>
+      <w:r>
+        <w:rPr>
+          <w:rFonts w:eastAsiaTheme="minorEastAsia"/>
+          <w:lang w:eastAsia="en-AU"/>
+        </w:rPr>
+        <w:t>, where the sum is taken over all the words in the vocabulary?</w:t>
+      </w:r>
+    </w:p>
+    <w:p>
+      <w:pPr>
+        <w:pStyle w:val="ListParagraph"/>
+        <w:numPr>
+          <w:ilvl w:val="1"/>
+          <w:numId w:val="32"/>
+        </w:numPr>
+        <w:rPr>
+          <w:lang w:eastAsia="en-AU"/>
+        </w:rPr>
+      </w:pPr>
+      <w:r>
+        <w:rPr>
+          <w:lang w:eastAsia="en-AU"/>
+        </w:rPr>
+        <w:t>123</w:t>
+      </w:r>
+      <w:r>
+        <w:rPr>
+          <w:lang w:eastAsia="en-AU"/>
+        </w:rPr>
+        <w:t>.</w:t>
+      </w:r>
+    </w:p>
+    <w:p>
+      <w:pPr>
+        <w:pStyle w:val="ListParagraph"/>
+        <w:numPr>
+          <w:ilvl w:val="0"/>
+          <w:numId w:val="32"/>
+        </w:numPr>
+        <w:rPr>
+          <w:lang w:eastAsia="en-AU"/>
+        </w:rPr>
+      </w:pPr>
+      <w:r>
+        <w:rPr>
+          <w:lang w:eastAsia="en-AU"/>
+        </w:rPr>
+        <w:t xml:space="preserve">What is the value of </w:t>
+      </w:r>
+      <m:oMath>
+        <m:sSub>
+          <m:sSubPr>
+            <m:ctrlPr>
+              <w:rPr>
+                <w:rFonts w:ascii="Cambria Math" w:hAnsi="Cambria Math"/>
+                <w:i/>
+                <w:lang w:eastAsia="en-AU"/>
+              </w:rPr>
+            </m:ctrlPr>
+          </m:sSubPr>
+          <m:e>
+            <m:r>
+              <w:rPr>
+                <w:rFonts w:ascii="Cambria Math" w:hAnsi="Cambria Math"/>
+                <w:lang w:eastAsia="en-AU"/>
+              </w:rPr>
+              <m:t>n</m:t>
+            </m:r>
+          </m:e>
+          <m:sub>
+            <m:r>
+              <w:rPr>
+                <w:rFonts w:ascii="Cambria Math" w:hAnsi="Cambria Math"/>
+                <w:lang w:eastAsia="en-AU"/>
+              </w:rPr>
+              <m:t>i,1</m:t>
+            </m:r>
+          </m:sub>
+        </m:sSub>
+      </m:oMath>
+      <w:r>
+        <w:rPr>
+          <w:rFonts w:eastAsiaTheme="minorEastAsia"/>
+          <w:lang w:eastAsia="en-AU"/>
+        </w:rPr>
+        <w:t xml:space="preserve"> for this document </w:t>
+      </w:r>
+      <m:oMath>
+        <m:r>
+          <w:rPr>
+            <w:rFonts w:ascii="Cambria Math" w:eastAsiaTheme="minorEastAsia" w:hAnsi="Cambria Math"/>
+            <w:lang w:eastAsia="en-AU"/>
+          </w:rPr>
+          <m:t>i</m:t>
+        </m:r>
+      </m:oMath>
+      <w:r>
+        <w:rPr>
+          <w:rFonts w:eastAsiaTheme="minorEastAsia"/>
+          <w:lang w:eastAsia="en-AU"/>
+        </w:rPr>
+        <w:t xml:space="preserve"> i.e. the number of words in document </w:t>
+      </w:r>
+      <m:oMath>
+        <m:r>
+          <w:rPr>
+            <w:rFonts w:ascii="Cambria Math" w:eastAsiaTheme="minorEastAsia" w:hAnsi="Cambria Math"/>
+            <w:lang w:eastAsia="en-AU"/>
+          </w:rPr>
+          <m:t>i</m:t>
+        </m:r>
+      </m:oMath>
+      <w:r>
+        <w:rPr>
+          <w:rFonts w:eastAsiaTheme="minorEastAsia"/>
+          <w:lang w:eastAsia="en-AU"/>
+        </w:rPr>
+        <w:t xml:space="preserve"> assigned to topic 1?</w:t>
+      </w:r>
+    </w:p>
+    <w:p>
+      <w:pPr>
+        <w:pStyle w:val="ListParagraph"/>
+        <w:numPr>
+          <w:ilvl w:val="1"/>
+          <w:numId w:val="32"/>
+        </w:numPr>
+        <w:rPr>
+          <w:lang w:eastAsia="en-AU"/>
+        </w:rPr>
+      </w:pPr>
+      <w:r>
+        <w:rPr>
+          <w:lang w:eastAsia="en-AU"/>
+        </w:rPr>
+        <w:t>3.</w:t>
+      </w:r>
+    </w:p>
+    <w:p>
+      <w:pPr>
+        <w:pStyle w:val="ListParagraph"/>
+        <w:numPr>
+          <w:ilvl w:val="0"/>
+          <w:numId w:val="32"/>
+        </w:numPr>
+        <w:rPr>
+          <w:lang w:eastAsia="en-AU"/>
+        </w:rPr>
+      </w:pPr>
+      <w:r>
+        <w:rPr>
+          <w:lang w:eastAsia="en-AU"/>
+        </w:rPr>
+        <w:t xml:space="preserve">“manager” was assigned to topic 2. When we remove that assignment prior to sampling, we need to decrement the associated counts. After decrementing, what is the value of </w:t>
+      </w:r>
+      <m:oMath>
+        <m:sSub>
+          <m:sSubPr>
+            <m:ctrlPr>
+              <w:rPr>
+                <w:rFonts w:ascii="Cambria Math" w:hAnsi="Cambria Math"/>
+                <w:i/>
+                <w:lang w:eastAsia="en-AU"/>
+              </w:rPr>
+            </m:ctrlPr>
+          </m:sSubPr>
+          <m:e>
+            <m:r>
+              <w:rPr>
+                <w:rFonts w:ascii="Cambria Math" w:hAnsi="Cambria Math"/>
+                <w:lang w:eastAsia="en-AU"/>
+              </w:rPr>
+              <m:t>n</m:t>
+            </m:r>
+          </m:e>
+          <m:sub>
+            <m:r>
+              <w:rPr>
+                <w:rFonts w:ascii="Cambria Math" w:hAnsi="Cambria Math"/>
+                <w:lang w:eastAsia="en-AU"/>
+              </w:rPr>
+              <m:t>i,2</m:t>
+            </m:r>
+          </m:sub>
+        </m:sSub>
+      </m:oMath>
+      <w:r>
+        <w:rPr>
+          <w:rFonts w:eastAsiaTheme="minorEastAsia"/>
+          <w:lang w:eastAsia="en-AU"/>
+        </w:rPr>
+        <w:t>?</w:t>
+      </w:r>
+    </w:p>
+    <w:p>
+      <w:pPr>
+        <w:pStyle w:val="ListParagraph"/>
+        <w:numPr>
+          <w:ilvl w:val="1"/>
+          <w:numId w:val="32"/>
+        </w:numPr>
+        <w:rPr>
+          <w:lang w:eastAsia="en-AU"/>
+        </w:rPr>
+      </w:pPr>
+      <w:r>
+        <w:rPr>
+          <w:rFonts w:eastAsiaTheme="minorEastAsia"/>
+          <w:lang w:eastAsia="en-AU"/>
+        </w:rPr>
+        <w:t>1.</w:t>
+      </w:r>
+    </w:p>
+    <w:p>
+      <w:pPr>
+        <w:rPr>
+          <w:lang w:eastAsia="en-AU"/>
+        </w:rPr>
+      </w:pPr>
+      <w:r>
+        <w:rPr>
+          <w:lang w:eastAsia="en-AU"/>
+        </w:rPr>
+        <w:br w:type="page"/>
+      </w:r>
+    </w:p>
+    <w:p>
+      <w:pPr>
+        <w:pStyle w:val="ListParagraph"/>
+        <w:numPr>
+          <w:ilvl w:val="0"/>
+          <w:numId w:val="32"/>
+        </w:numPr>
+        <w:rPr>
+          <w:lang w:eastAsia="en-AU"/>
+        </w:rPr>
+      </w:pPr>
+      <w:r>
+        <w:rPr>
+          <w:lang w:eastAsia="en-AU"/>
+        </w:rPr>
+        <w:lastRenderedPageBreak/>
+        <w:t xml:space="preserve">After decrementing, what is the value of </w:t>
+      </w:r>
+      <m:oMath>
+        <m:sSub>
+          <m:sSubPr>
+            <m:ctrlPr>
+              <w:rPr>
+                <w:rFonts w:ascii="Cambria Math" w:hAnsi="Cambria Math"/>
+                <w:i/>
+                <w:lang w:eastAsia="en-AU"/>
+              </w:rPr>
+            </m:ctrlPr>
+          </m:sSubPr>
+          <m:e>
+            <m:r>
+              <w:rPr>
+                <w:rFonts w:ascii="Cambria Math" w:hAnsi="Cambria Math"/>
+                <w:lang w:eastAsia="en-AU"/>
+              </w:rPr>
+              <m:t>m</m:t>
+            </m:r>
+          </m:e>
+          <m:sub>
+            <m:r>
+              <w:rPr>
+                <w:rFonts w:ascii="Cambria Math" w:hAnsi="Cambria Math"/>
+                <w:lang w:eastAsia="en-AU"/>
+              </w:rPr>
+              <m:t>manager,</m:t>
+            </m:r>
+            <m:r>
+              <w:rPr>
+                <w:rFonts w:ascii="Cambria Math" w:hAnsi="Cambria Math"/>
+                <w:lang w:eastAsia="en-AU"/>
+              </w:rPr>
+              <m:t>2</m:t>
+            </m:r>
+          </m:sub>
+        </m:sSub>
+      </m:oMath>
+      <w:r>
+        <w:rPr>
+          <w:rFonts w:eastAsiaTheme="minorEastAsia"/>
+          <w:lang w:eastAsia="en-AU"/>
+        </w:rPr>
+        <w:t>?</w:t>
+      </w:r>
+    </w:p>
+    <w:p>
+      <w:pPr>
+        <w:pStyle w:val="ListParagraph"/>
+        <w:numPr>
+          <w:ilvl w:val="1"/>
+          <w:numId w:val="32"/>
+        </w:numPr>
+        <w:rPr>
+          <w:lang w:eastAsia="en-AU"/>
+        </w:rPr>
+      </w:pPr>
+      <w:r>
+        <w:rPr>
+          <w:lang w:eastAsia="en-AU"/>
+        </w:rPr>
+        <w:t>36.</w:t>
+      </w:r>
+    </w:p>
+    <w:p>
+      <w:pPr>
+        <w:pStyle w:val="ListParagraph"/>
+        <w:numPr>
+          <w:ilvl w:val="0"/>
+          <w:numId w:val="32"/>
+        </w:numPr>
+        <w:rPr>
+          <w:lang w:eastAsia="en-AU"/>
+        </w:rPr>
+      </w:pPr>
+      <w:r>
+        <w:rPr>
+          <w:lang w:eastAsia="en-AU"/>
+        </w:rPr>
+        <w:t xml:space="preserve">After decrementing, what is the value of </w:t>
+      </w:r>
+      <m:oMath>
+        <m:nary>
+          <m:naryPr>
+            <m:chr m:val="∑"/>
+            <m:supHide m:val="1"/>
+            <m:ctrlPr>
+              <w:rPr>
+                <w:rFonts w:ascii="Cambria Math" w:hAnsi="Cambria Math"/>
+                <w:i/>
+                <w:lang w:eastAsia="en-AU"/>
+              </w:rPr>
+            </m:ctrlPr>
+          </m:naryPr>
+          <m:sub>
+            <m:r>
+              <w:rPr>
+                <w:rFonts w:ascii="Cambria Math" w:hAnsi="Cambria Math"/>
+                <w:lang w:eastAsia="en-AU"/>
+              </w:rPr>
+              <m:t>w</m:t>
+            </m:r>
+          </m:sub>
+          <m:sup/>
+          <m:e>
+            <m:sSub>
+              <m:sSubPr>
+                <m:ctrlPr>
+                  <w:rPr>
+                    <w:rFonts w:ascii="Cambria Math" w:hAnsi="Cambria Math"/>
+                    <w:i/>
+                    <w:lang w:eastAsia="en-AU"/>
+                  </w:rPr>
+                </m:ctrlPr>
+              </m:sSubPr>
+              <m:e>
+                <m:r>
+                  <w:rPr>
+                    <w:rFonts w:ascii="Cambria Math" w:hAnsi="Cambria Math"/>
+                    <w:lang w:eastAsia="en-AU"/>
+                  </w:rPr>
+                  <m:t>m</m:t>
+                </m:r>
+              </m:e>
+              <m:sub>
+                <m:r>
+                  <w:rPr>
+                    <w:rFonts w:ascii="Cambria Math" w:hAnsi="Cambria Math"/>
+                    <w:lang w:eastAsia="en-AU"/>
+                  </w:rPr>
+                  <m:t>w,2</m:t>
+                </m:r>
+              </m:sub>
+            </m:sSub>
+          </m:e>
+        </m:nary>
+      </m:oMath>
+      <w:r>
+        <w:rPr>
+          <w:rFonts w:eastAsiaTheme="minorEastAsia"/>
+          <w:lang w:eastAsia="en-AU"/>
+        </w:rPr>
+        <w:t>?</w:t>
+      </w:r>
+    </w:p>
+    <w:p>
+      <w:pPr>
+        <w:pStyle w:val="ListParagraph"/>
+        <w:numPr>
+          <w:ilvl w:val="1"/>
+          <w:numId w:val="32"/>
+        </w:numPr>
+        <w:rPr>
+          <w:lang w:eastAsia="en-AU"/>
+        </w:rPr>
+      </w:pPr>
+      <w:r>
+        <w:rPr>
+          <w:lang w:eastAsia="en-AU"/>
+        </w:rPr>
+        <w:t>241.</w:t>
+      </w:r>
+    </w:p>
+    <w:p>
+      <w:pPr>
+        <w:pStyle w:val="ListParagraph"/>
+        <w:numPr>
+          <w:ilvl w:val="0"/>
+          <w:numId w:val="32"/>
+        </w:numPr>
+        <w:rPr>
+          <w:lang w:eastAsia="en-AU"/>
+        </w:rPr>
+      </w:pPr>
+      <w:r>
+        <w:rPr>
+          <w:lang w:eastAsia="en-AU"/>
+        </w:rPr>
+        <w:t xml:space="preserve">The </w:t>
+      </w:r>
+      <w:proofErr w:type="spellStart"/>
+      <w:r>
+        <w:rPr>
+          <w:lang w:eastAsia="en-AU"/>
+        </w:rPr>
+        <w:t>unnormalised</w:t>
+      </w:r>
+      <w:proofErr w:type="spellEnd"/>
+      <w:r>
+        <w:rPr>
+          <w:lang w:eastAsia="en-AU"/>
+        </w:rPr>
+        <w:t xml:space="preserve"> probability of assigning to topic 1 is: </w:t>
+      </w:r>
+      <m:oMath>
+        <m:sSub>
+          <m:sSubPr>
+            <m:ctrlPr>
+              <w:rPr>
+                <w:rFonts w:ascii="Cambria Math" w:hAnsi="Cambria Math"/>
+                <w:i/>
+                <w:lang w:eastAsia="en-AU"/>
+              </w:rPr>
+            </m:ctrlPr>
+          </m:sSubPr>
+          <m:e>
+            <m:r>
+              <w:rPr>
+                <w:rFonts w:ascii="Cambria Math" w:hAnsi="Cambria Math"/>
+                <w:lang w:eastAsia="en-AU"/>
+              </w:rPr>
+              <m:t>p</m:t>
+            </m:r>
+          </m:e>
+          <m:sub>
+            <m:r>
+              <w:rPr>
+                <w:rFonts w:ascii="Cambria Math" w:hAnsi="Cambria Math"/>
+                <w:lang w:eastAsia="en-AU"/>
+              </w:rPr>
+              <m:t>1</m:t>
+            </m:r>
+          </m:sub>
+        </m:sSub>
+        <m:r>
+          <w:rPr>
+            <w:rFonts w:ascii="Cambria Math" w:hAnsi="Cambria Math"/>
+            <w:lang w:eastAsia="en-AU"/>
+          </w:rPr>
+          <m:t>=</m:t>
+        </m:r>
+        <m:f>
+          <m:fPr>
+            <m:ctrlPr>
+              <w:rPr>
+                <w:rFonts w:ascii="Cambria Math" w:hAnsi="Cambria Math"/>
+                <w:i/>
+                <w:lang w:eastAsia="en-AU"/>
+              </w:rPr>
+            </m:ctrlPr>
+          </m:fPr>
+          <m:num>
+            <m:sSub>
+              <m:sSubPr>
+                <m:ctrlPr>
+                  <w:rPr>
+                    <w:rFonts w:ascii="Cambria Math" w:hAnsi="Cambria Math"/>
+                    <w:i/>
+                    <w:lang w:eastAsia="en-AU"/>
+                  </w:rPr>
+                </m:ctrlPr>
+              </m:sSubPr>
+              <m:e>
+                <m:r>
+                  <w:rPr>
+                    <w:rFonts w:ascii="Cambria Math" w:hAnsi="Cambria Math"/>
+                    <w:lang w:eastAsia="en-AU"/>
+                  </w:rPr>
+                  <m:t>n</m:t>
+                </m:r>
+              </m:e>
+              <m:sub>
+                <m:r>
+                  <w:rPr>
+                    <w:rFonts w:ascii="Cambria Math" w:hAnsi="Cambria Math"/>
+                    <w:lang w:eastAsia="en-AU"/>
+                  </w:rPr>
+                  <m:t>i,1</m:t>
+                </m:r>
+              </m:sub>
+            </m:sSub>
+            <m:r>
+              <w:rPr>
+                <w:rFonts w:ascii="Cambria Math" w:hAnsi="Cambria Math"/>
+                <w:lang w:eastAsia="en-AU"/>
+              </w:rPr>
+              <m:t>+α</m:t>
+            </m:r>
+          </m:num>
+          <m:den>
+            <m:sSub>
+              <m:sSubPr>
+                <m:ctrlPr>
+                  <w:rPr>
+                    <w:rFonts w:ascii="Cambria Math" w:hAnsi="Cambria Math"/>
+                    <w:i/>
+                    <w:lang w:eastAsia="en-AU"/>
+                  </w:rPr>
+                </m:ctrlPr>
+              </m:sSubPr>
+              <m:e>
+                <m:r>
+                  <w:rPr>
+                    <w:rFonts w:ascii="Cambria Math" w:hAnsi="Cambria Math"/>
+                    <w:lang w:eastAsia="en-AU"/>
+                  </w:rPr>
+                  <m:t>N</m:t>
+                </m:r>
+              </m:e>
+              <m:sub>
+                <m:r>
+                  <w:rPr>
+                    <w:rFonts w:ascii="Cambria Math" w:hAnsi="Cambria Math"/>
+                    <w:lang w:eastAsia="en-AU"/>
+                  </w:rPr>
+                  <m:t>i</m:t>
+                </m:r>
+              </m:sub>
+            </m:sSub>
+            <m:r>
+              <w:rPr>
+                <w:rFonts w:ascii="Cambria Math" w:hAnsi="Cambria Math"/>
+                <w:lang w:eastAsia="en-AU"/>
+              </w:rPr>
+              <m:t>-1+Kα</m:t>
+            </m:r>
+          </m:den>
+        </m:f>
+        <m:r>
+          <w:rPr>
+            <w:rFonts w:ascii="Cambria Math" w:hAnsi="Cambria Math"/>
+            <w:lang w:eastAsia="en-AU"/>
+          </w:rPr>
+          <m:t>×</m:t>
+        </m:r>
+        <m:f>
+          <m:fPr>
+            <m:ctrlPr>
+              <w:rPr>
+                <w:rFonts w:ascii="Cambria Math" w:hAnsi="Cambria Math"/>
+                <w:i/>
+                <w:lang w:eastAsia="en-AU"/>
+              </w:rPr>
+            </m:ctrlPr>
+          </m:fPr>
+          <m:num>
+            <m:sSub>
+              <m:sSubPr>
+                <m:ctrlPr>
+                  <w:rPr>
+                    <w:rFonts w:ascii="Cambria Math" w:hAnsi="Cambria Math"/>
+                    <w:i/>
+                    <w:lang w:eastAsia="en-AU"/>
+                  </w:rPr>
+                </m:ctrlPr>
+              </m:sSubPr>
+              <m:e>
+                <m:r>
+                  <w:rPr>
+                    <w:rFonts w:ascii="Cambria Math" w:hAnsi="Cambria Math"/>
+                    <w:lang w:eastAsia="en-AU"/>
+                  </w:rPr>
+                  <m:t>m</m:t>
+                </m:r>
+              </m:e>
+              <m:sub>
+                <m:r>
+                  <w:rPr>
+                    <w:rFonts w:ascii="Cambria Math" w:hAnsi="Cambria Math"/>
+                    <w:lang w:eastAsia="en-AU"/>
+                  </w:rPr>
+                  <m:t>manager,1</m:t>
+                </m:r>
+              </m:sub>
+            </m:sSub>
+            <m:r>
+              <w:rPr>
+                <w:rFonts w:ascii="Cambria Math" w:hAnsi="Cambria Math"/>
+                <w:lang w:eastAsia="en-AU"/>
+              </w:rPr>
+              <m:t>+γ</m:t>
+            </m:r>
+          </m:num>
+          <m:den>
+            <m:nary>
+              <m:naryPr>
+                <m:chr m:val="∑"/>
+                <m:supHide m:val="1"/>
+                <m:ctrlPr>
+                  <w:rPr>
+                    <w:rFonts w:ascii="Cambria Math" w:hAnsi="Cambria Math"/>
+                    <w:i/>
+                    <w:lang w:eastAsia="en-AU"/>
+                  </w:rPr>
+                </m:ctrlPr>
+              </m:naryPr>
+              <m:sub>
+                <m:r>
+                  <w:rPr>
+                    <w:rFonts w:ascii="Cambria Math" w:hAnsi="Cambria Math"/>
+                    <w:lang w:eastAsia="en-AU"/>
+                  </w:rPr>
+                  <m:t>w</m:t>
+                </m:r>
+              </m:sub>
+              <m:sup/>
+              <m:e>
+                <m:sSub>
+                  <m:sSubPr>
+                    <m:ctrlPr>
+                      <w:rPr>
+                        <w:rFonts w:ascii="Cambria Math" w:hAnsi="Cambria Math"/>
+                        <w:i/>
+                        <w:lang w:eastAsia="en-AU"/>
+                      </w:rPr>
+                    </m:ctrlPr>
+                  </m:sSubPr>
+                  <m:e>
+                    <m:r>
+                      <w:rPr>
+                        <w:rFonts w:ascii="Cambria Math" w:hAnsi="Cambria Math"/>
+                        <w:lang w:eastAsia="en-AU"/>
+                      </w:rPr>
+                      <m:t>m</m:t>
+                    </m:r>
+                  </m:e>
+                  <m:sub>
+                    <m:r>
+                      <w:rPr>
+                        <w:rFonts w:ascii="Cambria Math" w:hAnsi="Cambria Math"/>
+                        <w:lang w:eastAsia="en-AU"/>
+                      </w:rPr>
+                      <m:t>w,1</m:t>
+                    </m:r>
+                  </m:sub>
+                </m:sSub>
+                <m:r>
+                  <w:rPr>
+                    <w:rFonts w:ascii="Cambria Math" w:hAnsi="Cambria Math"/>
+                    <w:lang w:eastAsia="en-AU"/>
+                  </w:rPr>
+                  <m:t>+Vγ</m:t>
+                </m:r>
+              </m:e>
+            </m:nary>
+          </m:den>
+        </m:f>
+      </m:oMath>
+      <w:r>
+        <w:rPr>
+          <w:rFonts w:eastAsiaTheme="minorEastAsia"/>
+          <w:lang w:eastAsia="en-AU"/>
+        </w:rPr>
+        <w:t xml:space="preserve"> where V is the t</w:t>
+      </w:r>
+      <w:proofErr w:type="spellStart"/>
+      <w:r>
+        <w:rPr>
+          <w:rFonts w:eastAsiaTheme="minorEastAsia"/>
+          <w:lang w:eastAsia="en-AU"/>
+        </w:rPr>
+        <w:t>otal</w:t>
+      </w:r>
+      <w:proofErr w:type="spellEnd"/>
+      <w:r>
+        <w:rPr>
+          <w:rFonts w:eastAsiaTheme="minorEastAsia"/>
+          <w:lang w:eastAsia="en-AU"/>
+        </w:rPr>
+        <w:t xml:space="preserve"> size of the vocabulary. Similarly, the </w:t>
+      </w:r>
+      <w:proofErr w:type="spellStart"/>
+      <w:r>
+        <w:rPr>
+          <w:rFonts w:eastAsiaTheme="minorEastAsia"/>
+          <w:lang w:eastAsia="en-AU"/>
+        </w:rPr>
+        <w:t>unnormalised</w:t>
+      </w:r>
+      <w:proofErr w:type="spellEnd"/>
+      <w:r>
+        <w:rPr>
+          <w:rFonts w:eastAsiaTheme="minorEastAsia"/>
+          <w:lang w:eastAsia="en-AU"/>
+        </w:rPr>
+        <w:t xml:space="preserve"> </w:t>
+      </w:r>
+      <w:r>
+        <w:rPr>
+          <w:rFonts w:eastAsiaTheme="minorEastAsia"/>
+          <w:lang w:eastAsia="en-AU"/>
+        </w:rPr>
+        <w:t xml:space="preserve">probability of assigning to topic 2 is: </w:t>
+      </w:r>
+      <m:oMath>
+        <m:sSub>
+          <m:sSubPr>
+            <m:ctrlPr>
+              <w:rPr>
+                <w:rFonts w:ascii="Cambria Math" w:hAnsi="Cambria Math"/>
+                <w:i/>
+                <w:lang w:eastAsia="en-AU"/>
+              </w:rPr>
+            </m:ctrlPr>
+          </m:sSubPr>
+          <m:e>
+            <m:r>
+              <w:rPr>
+                <w:rFonts w:ascii="Cambria Math" w:hAnsi="Cambria Math"/>
+                <w:lang w:eastAsia="en-AU"/>
+              </w:rPr>
+              <m:t>p</m:t>
+            </m:r>
+          </m:e>
+          <m:sub>
+            <m:r>
+              <w:rPr>
+                <w:rFonts w:ascii="Cambria Math" w:hAnsi="Cambria Math"/>
+                <w:lang w:eastAsia="en-AU"/>
+              </w:rPr>
+              <m:t>2</m:t>
+            </m:r>
+          </m:sub>
+        </m:sSub>
+        <m:r>
+          <w:rPr>
+            <w:rFonts w:ascii="Cambria Math" w:hAnsi="Cambria Math"/>
+            <w:lang w:eastAsia="en-AU"/>
+          </w:rPr>
+          <m:t>=</m:t>
+        </m:r>
+        <m:f>
+          <m:fPr>
+            <m:ctrlPr>
+              <w:rPr>
+                <w:rFonts w:ascii="Cambria Math" w:hAnsi="Cambria Math"/>
+                <w:i/>
+                <w:lang w:eastAsia="en-AU"/>
+              </w:rPr>
+            </m:ctrlPr>
+          </m:fPr>
+          <m:num>
+            <m:sSub>
+              <m:sSubPr>
+                <m:ctrlPr>
+                  <w:rPr>
+                    <w:rFonts w:ascii="Cambria Math" w:hAnsi="Cambria Math"/>
+                    <w:i/>
+                    <w:lang w:eastAsia="en-AU"/>
+                  </w:rPr>
+                </m:ctrlPr>
+              </m:sSubPr>
+              <m:e>
+                <m:r>
+                  <w:rPr>
+                    <w:rFonts w:ascii="Cambria Math" w:hAnsi="Cambria Math"/>
+                    <w:lang w:eastAsia="en-AU"/>
+                  </w:rPr>
+                  <m:t>n</m:t>
+                </m:r>
+              </m:e>
+              <m:sub>
+                <m:r>
+                  <w:rPr>
+                    <w:rFonts w:ascii="Cambria Math" w:hAnsi="Cambria Math"/>
+                    <w:lang w:eastAsia="en-AU"/>
+                  </w:rPr>
+                  <m:t>i,</m:t>
+                </m:r>
+                <m:r>
+                  <w:rPr>
+                    <w:rFonts w:ascii="Cambria Math" w:hAnsi="Cambria Math"/>
+                    <w:lang w:eastAsia="en-AU"/>
+                  </w:rPr>
+                  <m:t>2</m:t>
+                </m:r>
+              </m:sub>
+            </m:sSub>
+            <m:r>
+              <w:rPr>
+                <w:rFonts w:ascii="Cambria Math" w:hAnsi="Cambria Math"/>
+                <w:lang w:eastAsia="en-AU"/>
+              </w:rPr>
+              <m:t>+α</m:t>
+            </m:r>
+          </m:num>
+          <m:den>
+            <m:sSub>
+              <m:sSubPr>
+                <m:ctrlPr>
+                  <w:rPr>
+                    <w:rFonts w:ascii="Cambria Math" w:hAnsi="Cambria Math"/>
+                    <w:i/>
+                    <w:lang w:eastAsia="en-AU"/>
+                  </w:rPr>
+                </m:ctrlPr>
+              </m:sSubPr>
+              <m:e>
+                <m:r>
+                  <w:rPr>
+                    <w:rFonts w:ascii="Cambria Math" w:hAnsi="Cambria Math"/>
+                    <w:lang w:eastAsia="en-AU"/>
+                  </w:rPr>
+                  <m:t>N</m:t>
+                </m:r>
+              </m:e>
+              <m:sub>
+                <m:r>
+                  <w:rPr>
+                    <w:rFonts w:ascii="Cambria Math" w:hAnsi="Cambria Math"/>
+                    <w:lang w:eastAsia="en-AU"/>
+                  </w:rPr>
+                  <m:t>i</m:t>
+                </m:r>
+              </m:sub>
+            </m:sSub>
+            <m:r>
+              <w:rPr>
+                <w:rFonts w:ascii="Cambria Math" w:hAnsi="Cambria Math"/>
+                <w:lang w:eastAsia="en-AU"/>
+              </w:rPr>
+              <m:t>-1+Kα</m:t>
+            </m:r>
+          </m:den>
+        </m:f>
+        <m:r>
+          <w:rPr>
+            <w:rFonts w:ascii="Cambria Math" w:hAnsi="Cambria Math"/>
+            <w:lang w:eastAsia="en-AU"/>
+          </w:rPr>
+          <m:t>×</m:t>
+        </m:r>
+        <m:f>
+          <m:fPr>
+            <m:ctrlPr>
+              <w:rPr>
+                <w:rFonts w:ascii="Cambria Math" w:hAnsi="Cambria Math"/>
+                <w:i/>
+                <w:lang w:eastAsia="en-AU"/>
+              </w:rPr>
+            </m:ctrlPr>
+          </m:fPr>
+          <m:num>
+            <m:sSub>
+              <m:sSubPr>
+                <m:ctrlPr>
+                  <w:rPr>
+                    <w:rFonts w:ascii="Cambria Math" w:hAnsi="Cambria Math"/>
+                    <w:i/>
+                    <w:lang w:eastAsia="en-AU"/>
+                  </w:rPr>
+                </m:ctrlPr>
+              </m:sSubPr>
+              <m:e>
+                <m:r>
+                  <w:rPr>
+                    <w:rFonts w:ascii="Cambria Math" w:hAnsi="Cambria Math"/>
+                    <w:lang w:eastAsia="en-AU"/>
+                  </w:rPr>
+                  <m:t>m</m:t>
+                </m:r>
+              </m:e>
+              <m:sub>
+                <m:r>
+                  <w:rPr>
+                    <w:rFonts w:ascii="Cambria Math" w:hAnsi="Cambria Math"/>
+                    <w:lang w:eastAsia="en-AU"/>
+                  </w:rPr>
+                  <m:t>manager,</m:t>
+                </m:r>
+                <m:r>
+                  <w:rPr>
+                    <w:rFonts w:ascii="Cambria Math" w:hAnsi="Cambria Math"/>
+                    <w:lang w:eastAsia="en-AU"/>
+                  </w:rPr>
+                  <m:t>2</m:t>
+                </m:r>
+              </m:sub>
+            </m:sSub>
+            <m:r>
+              <w:rPr>
+                <w:rFonts w:ascii="Cambria Math" w:hAnsi="Cambria Math"/>
+                <w:lang w:eastAsia="en-AU"/>
+              </w:rPr>
+              <m:t>+γ</m:t>
+            </m:r>
+          </m:num>
+          <m:den>
+            <m:nary>
+              <m:naryPr>
+                <m:chr m:val="∑"/>
+                <m:supHide m:val="1"/>
+                <m:ctrlPr>
+                  <w:rPr>
+                    <w:rFonts w:ascii="Cambria Math" w:hAnsi="Cambria Math"/>
+                    <w:i/>
+                    <w:lang w:eastAsia="en-AU"/>
+                  </w:rPr>
+                </m:ctrlPr>
+              </m:naryPr>
+              <m:sub>
+                <m:r>
+                  <w:rPr>
+                    <w:rFonts w:ascii="Cambria Math" w:hAnsi="Cambria Math"/>
+                    <w:lang w:eastAsia="en-AU"/>
+                  </w:rPr>
+                  <m:t>w</m:t>
+                </m:r>
+              </m:sub>
+              <m:sup/>
+              <m:e>
+                <m:sSub>
+                  <m:sSubPr>
+                    <m:ctrlPr>
+                      <w:rPr>
+                        <w:rFonts w:ascii="Cambria Math" w:hAnsi="Cambria Math"/>
+                        <w:i/>
+                        <w:lang w:eastAsia="en-AU"/>
+                      </w:rPr>
+                    </m:ctrlPr>
+                  </m:sSubPr>
+                  <m:e>
+                    <m:r>
+                      <w:rPr>
+                        <w:rFonts w:ascii="Cambria Math" w:hAnsi="Cambria Math"/>
+                        <w:lang w:eastAsia="en-AU"/>
+                      </w:rPr>
+                      <m:t>m</m:t>
+                    </m:r>
+                  </m:e>
+                  <m:sub>
+                    <m:r>
+                      <w:rPr>
+                        <w:rFonts w:ascii="Cambria Math" w:hAnsi="Cambria Math"/>
+                        <w:lang w:eastAsia="en-AU"/>
+                      </w:rPr>
+                      <m:t>w,</m:t>
+                    </m:r>
+                    <m:r>
+                      <w:rPr>
+                        <w:rFonts w:ascii="Cambria Math" w:hAnsi="Cambria Math"/>
+                        <w:lang w:eastAsia="en-AU"/>
+                      </w:rPr>
+                      <m:t>2</m:t>
+                    </m:r>
+                  </m:sub>
+                </m:sSub>
+                <m:r>
+                  <w:rPr>
+                    <w:rFonts w:ascii="Cambria Math" w:hAnsi="Cambria Math"/>
+                    <w:lang w:eastAsia="en-AU"/>
+                  </w:rPr>
+                  <m:t>+Vγ</m:t>
+                </m:r>
+              </m:e>
+            </m:nary>
+          </m:den>
+        </m:f>
+      </m:oMath>
+      <w:r>
+        <w:rPr>
+          <w:rFonts w:eastAsiaTheme="minorEastAsia"/>
+          <w:lang w:eastAsia="en-AU"/>
+        </w:rPr>
+        <w:t>. Using these equations, what is the probability of assigning the word “manager” to topic 1. (Remember to normalise across the two topic options so that the probabilities of all possible assignments – topic 1 and topic 2 – sum to 1.)</w:t>
+      </w:r>
+    </w:p>
+    <w:p>
+      <w:pPr>
+        <w:pStyle w:val="ListParagraph"/>
+        <w:numPr>
+          <w:ilvl w:val="1"/>
+          <w:numId w:val="32"/>
+        </w:numPr>
+        <w:rPr>
+          <w:lang w:eastAsia="en-AU"/>
+        </w:rPr>
+      </w:pPr>
+      <m:oMath>
+        <m:r>
+          <w:rPr>
+            <w:rFonts w:ascii="Cambria Math" w:hAnsi="Cambria Math"/>
+            <w:lang w:eastAsia="en-AU"/>
+          </w:rPr>
+          <m:t>0.560</m:t>
+        </m:r>
+      </m:oMath>
+    </w:p>
+    <w:p>
+      <w:pPr>
+        <w:ind w:left="720"/>
+        <w:rPr>
+          <w:lang w:eastAsia="en-AU"/>
+        </w:rPr>
+      </w:pPr>
+      <w:r>
+        <w:rPr>
+          <w:lang w:eastAsia="en-AU"/>
+        </w:rPr>
+        <w:br w:type="page"/>
+      </w:r>
     </w:p>
     <w:p>
       <w:pPr>
@@ -6309,6 +8874,95 @@
     </w:lvl>
   </w:abstractNum>
   <w:abstractNum w:abstractNumId="10" w15:restartNumberingAfterBreak="0">
+    <w:nsid w:val="3FB25407"/>
+    <w:multiLevelType w:val="hybridMultilevel"/>
+    <w:tmpl w:val="BA1080EE"/>
+    <w:lvl w:ilvl="0" w:tplc="6E2E4B6A">
+      <w:start w:val="1"/>
+      <w:numFmt w:val="lowerLetter"/>
+      <w:lvlText w:val="%1."/>
+      <w:lvlJc w:val="left"/>
+      <w:pPr>
+        <w:ind w:left="1080" w:hanging="360"/>
+      </w:pPr>
+      <w:rPr>
+        <w:rFonts w:eastAsiaTheme="minorEastAsia" w:hint="default"/>
+      </w:rPr>
+    </w:lvl>
+    <w:lvl w:ilvl="1" w:tplc="0C090019" w:tentative="1">
+      <w:start w:val="1"/>
+      <w:numFmt w:val="lowerLetter"/>
+      <w:lvlText w:val="%2."/>
+      <w:lvlJc w:val="left"/>
+      <w:pPr>
+        <w:ind w:left="1800" w:hanging="360"/>
+      </w:pPr>
+    </w:lvl>
+    <w:lvl w:ilvl="2" w:tplc="0C09001B" w:tentative="1">
+      <w:start w:val="1"/>
+      <w:numFmt w:val="lowerRoman"/>
+      <w:lvlText w:val="%3."/>
+      <w:lvlJc w:val="right"/>
+      <w:pPr>
+        <w:ind w:left="2520" w:hanging="180"/>
+      </w:pPr>
+    </w:lvl>
+    <w:lvl w:ilvl="3" w:tplc="0C09000F" w:tentative="1">
+      <w:start w:val="1"/>
+      <w:numFmt w:val="decimal"/>
+      <w:lvlText w:val="%4."/>
+      <w:lvlJc w:val="left"/>
+      <w:pPr>
+        <w:ind w:left="3240" w:hanging="360"/>
+      </w:pPr>
+    </w:lvl>
+    <w:lvl w:ilvl="4" w:tplc="0C090019" w:tentative="1">
+      <w:start w:val="1"/>
+      <w:numFmt w:val="lowerLetter"/>
+      <w:lvlText w:val="%5."/>
+      <w:lvlJc w:val="left"/>
+      <w:pPr>
+        <w:ind w:left="3960" w:hanging="360"/>
+      </w:pPr>
+    </w:lvl>
+    <w:lvl w:ilvl="5" w:tplc="0C09001B" w:tentative="1">
+      <w:start w:val="1"/>
+      <w:numFmt w:val="lowerRoman"/>
+      <w:lvlText w:val="%6."/>
+      <w:lvlJc w:val="right"/>
+      <w:pPr>
+        <w:ind w:left="4680" w:hanging="180"/>
+      </w:pPr>
+    </w:lvl>
+    <w:lvl w:ilvl="6" w:tplc="0C09000F" w:tentative="1">
+      <w:start w:val="1"/>
+      <w:numFmt w:val="decimal"/>
+      <w:lvlText w:val="%7."/>
+      <w:lvlJc w:val="left"/>
+      <w:pPr>
+        <w:ind w:left="5400" w:hanging="360"/>
+      </w:pPr>
+    </w:lvl>
+    <w:lvl w:ilvl="7" w:tplc="0C090019" w:tentative="1">
+      <w:start w:val="1"/>
+      <w:numFmt w:val="lowerLetter"/>
+      <w:lvlText w:val="%8."/>
+      <w:lvlJc w:val="left"/>
+      <w:pPr>
+        <w:ind w:left="6120" w:hanging="360"/>
+      </w:pPr>
+    </w:lvl>
+    <w:lvl w:ilvl="8" w:tplc="0C09001B" w:tentative="1">
+      <w:start w:val="1"/>
+      <w:numFmt w:val="lowerRoman"/>
+      <w:lvlText w:val="%9."/>
+      <w:lvlJc w:val="right"/>
+      <w:pPr>
+        <w:ind w:left="6840" w:hanging="180"/>
+      </w:pPr>
+    </w:lvl>
+  </w:abstractNum>
+  <w:abstractNum w:abstractNumId="11" w15:restartNumberingAfterBreak="0">
     <w:nsid w:val="443C73AC"/>
     <w:multiLevelType w:val="hybridMultilevel"/>
     <w:tmpl w:val="CECC13CE"/>
@@ -6397,7 +9051,7 @@
       </w:pPr>
     </w:lvl>
   </w:abstractNum>
-  <w:abstractNum w:abstractNumId="11" w15:restartNumberingAfterBreak="0">
+  <w:abstractNum w:abstractNumId="12" w15:restartNumberingAfterBreak="0">
     <w:nsid w:val="443C7AFF"/>
     <w:multiLevelType w:val="hybridMultilevel"/>
     <w:tmpl w:val="297E515A"/>
@@ -6483,7 +9137,7 @@
       </w:pPr>
     </w:lvl>
   </w:abstractNum>
-  <w:abstractNum w:abstractNumId="12" w15:restartNumberingAfterBreak="0">
+  <w:abstractNum w:abstractNumId="13" w15:restartNumberingAfterBreak="0">
     <w:nsid w:val="44B10180"/>
     <w:multiLevelType w:val="hybridMultilevel"/>
     <w:tmpl w:val="6778F868"/>
@@ -6569,7 +9223,7 @@
       </w:pPr>
     </w:lvl>
   </w:abstractNum>
-  <w:abstractNum w:abstractNumId="13" w15:restartNumberingAfterBreak="0">
+  <w:abstractNum w:abstractNumId="14" w15:restartNumberingAfterBreak="0">
     <w:nsid w:val="46DF1782"/>
     <w:multiLevelType w:val="hybridMultilevel"/>
     <w:tmpl w:val="C8001D6A"/>
@@ -6658,7 +9312,7 @@
       </w:pPr>
     </w:lvl>
   </w:abstractNum>
-  <w:abstractNum w:abstractNumId="14" w15:restartNumberingAfterBreak="0">
+  <w:abstractNum w:abstractNumId="15" w15:restartNumberingAfterBreak="0">
     <w:nsid w:val="49672DC0"/>
     <w:multiLevelType w:val="hybridMultilevel"/>
     <w:tmpl w:val="833C2A9C"/>
@@ -6747,7 +9401,7 @@
       </w:pPr>
     </w:lvl>
   </w:abstractNum>
-  <w:abstractNum w:abstractNumId="15" w15:restartNumberingAfterBreak="0">
+  <w:abstractNum w:abstractNumId="16" w15:restartNumberingAfterBreak="0">
     <w:nsid w:val="4DB901D6"/>
     <w:multiLevelType w:val="hybridMultilevel"/>
     <w:tmpl w:val="FC0058C6"/>
@@ -6836,7 +9490,7 @@
       </w:pPr>
     </w:lvl>
   </w:abstractNum>
-  <w:abstractNum w:abstractNumId="16" w15:restartNumberingAfterBreak="0">
+  <w:abstractNum w:abstractNumId="17" w15:restartNumberingAfterBreak="0">
     <w:nsid w:val="53523817"/>
     <w:multiLevelType w:val="hybridMultilevel"/>
     <w:tmpl w:val="C57016C2"/>
@@ -6922,7 +9576,7 @@
       </w:pPr>
     </w:lvl>
   </w:abstractNum>
-  <w:abstractNum w:abstractNumId="17" w15:restartNumberingAfterBreak="0">
+  <w:abstractNum w:abstractNumId="18" w15:restartNumberingAfterBreak="0">
     <w:nsid w:val="53B7497A"/>
     <w:multiLevelType w:val="hybridMultilevel"/>
     <w:tmpl w:val="36302562"/>
@@ -7008,7 +9662,7 @@
       </w:pPr>
     </w:lvl>
   </w:abstractNum>
-  <w:abstractNum w:abstractNumId="18" w15:restartNumberingAfterBreak="0">
+  <w:abstractNum w:abstractNumId="19" w15:restartNumberingAfterBreak="0">
     <w:nsid w:val="54CD7939"/>
     <w:multiLevelType w:val="hybridMultilevel"/>
     <w:tmpl w:val="1AC2C9AA"/>
@@ -7097,7 +9751,7 @@
       </w:pPr>
     </w:lvl>
   </w:abstractNum>
-  <w:abstractNum w:abstractNumId="19" w15:restartNumberingAfterBreak="0">
+  <w:abstractNum w:abstractNumId="20" w15:restartNumberingAfterBreak="0">
     <w:nsid w:val="58126D8E"/>
     <w:multiLevelType w:val="hybridMultilevel"/>
     <w:tmpl w:val="48DA2D2C"/>
@@ -7186,7 +9840,7 @@
       </w:pPr>
     </w:lvl>
   </w:abstractNum>
-  <w:abstractNum w:abstractNumId="20" w15:restartNumberingAfterBreak="0">
+  <w:abstractNum w:abstractNumId="21" w15:restartNumberingAfterBreak="0">
     <w:nsid w:val="58381499"/>
     <w:multiLevelType w:val="hybridMultilevel"/>
     <w:tmpl w:val="F15E2346"/>
@@ -7299,7 +9953,7 @@
       </w:rPr>
     </w:lvl>
   </w:abstractNum>
-  <w:abstractNum w:abstractNumId="21" w15:restartNumberingAfterBreak="0">
+  <w:abstractNum w:abstractNumId="22" w15:restartNumberingAfterBreak="0">
     <w:nsid w:val="5C7D6DC0"/>
     <w:multiLevelType w:val="hybridMultilevel"/>
     <w:tmpl w:val="2128701A"/>
@@ -7388,7 +10042,185 @@
       </w:pPr>
     </w:lvl>
   </w:abstractNum>
-  <w:abstractNum w:abstractNumId="22" w15:restartNumberingAfterBreak="0">
+  <w:abstractNum w:abstractNumId="23" w15:restartNumberingAfterBreak="0">
+    <w:nsid w:val="5ECF65C8"/>
+    <w:multiLevelType w:val="hybridMultilevel"/>
+    <w:tmpl w:val="08703520"/>
+    <w:lvl w:ilvl="0" w:tplc="6E2E4B6A">
+      <w:start w:val="1"/>
+      <w:numFmt w:val="lowerLetter"/>
+      <w:lvlText w:val="%1."/>
+      <w:lvlJc w:val="left"/>
+      <w:pPr>
+        <w:ind w:left="360" w:hanging="360"/>
+      </w:pPr>
+      <w:rPr>
+        <w:rFonts w:eastAsiaTheme="minorEastAsia" w:hint="default"/>
+      </w:rPr>
+    </w:lvl>
+    <w:lvl w:ilvl="1" w:tplc="0C090019" w:tentative="1">
+      <w:start w:val="1"/>
+      <w:numFmt w:val="lowerLetter"/>
+      <w:lvlText w:val="%2."/>
+      <w:lvlJc w:val="left"/>
+      <w:pPr>
+        <w:ind w:left="720" w:hanging="360"/>
+      </w:pPr>
+    </w:lvl>
+    <w:lvl w:ilvl="2" w:tplc="0C09001B" w:tentative="1">
+      <w:start w:val="1"/>
+      <w:numFmt w:val="lowerRoman"/>
+      <w:lvlText w:val="%3."/>
+      <w:lvlJc w:val="right"/>
+      <w:pPr>
+        <w:ind w:left="1440" w:hanging="180"/>
+      </w:pPr>
+    </w:lvl>
+    <w:lvl w:ilvl="3" w:tplc="0C09000F" w:tentative="1">
+      <w:start w:val="1"/>
+      <w:numFmt w:val="decimal"/>
+      <w:lvlText w:val="%4."/>
+      <w:lvlJc w:val="left"/>
+      <w:pPr>
+        <w:ind w:left="2160" w:hanging="360"/>
+      </w:pPr>
+    </w:lvl>
+    <w:lvl w:ilvl="4" w:tplc="0C090019" w:tentative="1">
+      <w:start w:val="1"/>
+      <w:numFmt w:val="lowerLetter"/>
+      <w:lvlText w:val="%5."/>
+      <w:lvlJc w:val="left"/>
+      <w:pPr>
+        <w:ind w:left="2880" w:hanging="360"/>
+      </w:pPr>
+    </w:lvl>
+    <w:lvl w:ilvl="5" w:tplc="0C09001B" w:tentative="1">
+      <w:start w:val="1"/>
+      <w:numFmt w:val="lowerRoman"/>
+      <w:lvlText w:val="%6."/>
+      <w:lvlJc w:val="right"/>
+      <w:pPr>
+        <w:ind w:left="3600" w:hanging="180"/>
+      </w:pPr>
+    </w:lvl>
+    <w:lvl w:ilvl="6" w:tplc="0C09000F" w:tentative="1">
+      <w:start w:val="1"/>
+      <w:numFmt w:val="decimal"/>
+      <w:lvlText w:val="%7."/>
+      <w:lvlJc w:val="left"/>
+      <w:pPr>
+        <w:ind w:left="4320" w:hanging="360"/>
+      </w:pPr>
+    </w:lvl>
+    <w:lvl w:ilvl="7" w:tplc="0C090019" w:tentative="1">
+      <w:start w:val="1"/>
+      <w:numFmt w:val="lowerLetter"/>
+      <w:lvlText w:val="%8."/>
+      <w:lvlJc w:val="left"/>
+      <w:pPr>
+        <w:ind w:left="5040" w:hanging="360"/>
+      </w:pPr>
+    </w:lvl>
+    <w:lvl w:ilvl="8" w:tplc="0C09001B" w:tentative="1">
+      <w:start w:val="1"/>
+      <w:numFmt w:val="lowerRoman"/>
+      <w:lvlText w:val="%9."/>
+      <w:lvlJc w:val="right"/>
+      <w:pPr>
+        <w:ind w:left="5760" w:hanging="180"/>
+      </w:pPr>
+    </w:lvl>
+  </w:abstractNum>
+  <w:abstractNum w:abstractNumId="24" w15:restartNumberingAfterBreak="0">
+    <w:nsid w:val="615247C8"/>
+    <w:multiLevelType w:val="hybridMultilevel"/>
+    <w:tmpl w:val="48F4249E"/>
+    <w:lvl w:ilvl="0" w:tplc="0C09000F">
+      <w:start w:val="1"/>
+      <w:numFmt w:val="decimal"/>
+      <w:lvlText w:val="%1."/>
+      <w:lvlJc w:val="left"/>
+      <w:pPr>
+        <w:ind w:left="720" w:hanging="360"/>
+      </w:pPr>
+      <w:rPr>
+        <w:rFonts w:hint="default"/>
+      </w:rPr>
+    </w:lvl>
+    <w:lvl w:ilvl="1" w:tplc="0C090019">
+      <w:start w:val="1"/>
+      <w:numFmt w:val="lowerLetter"/>
+      <w:lvlText w:val="%2."/>
+      <w:lvlJc w:val="left"/>
+      <w:pPr>
+        <w:ind w:left="1440" w:hanging="360"/>
+      </w:pPr>
+    </w:lvl>
+    <w:lvl w:ilvl="2" w:tplc="0C09001B" w:tentative="1">
+      <w:start w:val="1"/>
+      <w:numFmt w:val="lowerRoman"/>
+      <w:lvlText w:val="%3."/>
+      <w:lvlJc w:val="right"/>
+      <w:pPr>
+        <w:ind w:left="2160" w:hanging="180"/>
+      </w:pPr>
+    </w:lvl>
+    <w:lvl w:ilvl="3" w:tplc="0C09000F" w:tentative="1">
+      <w:start w:val="1"/>
+      <w:numFmt w:val="decimal"/>
+      <w:lvlText w:val="%4."/>
+      <w:lvlJc w:val="left"/>
+      <w:pPr>
+        <w:ind w:left="2880" w:hanging="360"/>
+      </w:pPr>
+    </w:lvl>
+    <w:lvl w:ilvl="4" w:tplc="0C090019" w:tentative="1">
+      <w:start w:val="1"/>
+      <w:numFmt w:val="lowerLetter"/>
+      <w:lvlText w:val="%5."/>
+      <w:lvlJc w:val="left"/>
+      <w:pPr>
+        <w:ind w:left="3600" w:hanging="360"/>
+      </w:pPr>
+    </w:lvl>
+    <w:lvl w:ilvl="5" w:tplc="0C09001B" w:tentative="1">
+      <w:start w:val="1"/>
+      <w:numFmt w:val="lowerRoman"/>
+      <w:lvlText w:val="%6."/>
+      <w:lvlJc w:val="right"/>
+      <w:pPr>
+        <w:ind w:left="4320" w:hanging="180"/>
+      </w:pPr>
+    </w:lvl>
+    <w:lvl w:ilvl="6" w:tplc="0C09000F" w:tentative="1">
+      <w:start w:val="1"/>
+      <w:numFmt w:val="decimal"/>
+      <w:lvlText w:val="%7."/>
+      <w:lvlJc w:val="left"/>
+      <w:pPr>
+        <w:ind w:left="5040" w:hanging="360"/>
+      </w:pPr>
+    </w:lvl>
+    <w:lvl w:ilvl="7" w:tplc="0C090019" w:tentative="1">
+      <w:start w:val="1"/>
+      <w:numFmt w:val="lowerLetter"/>
+      <w:lvlText w:val="%8."/>
+      <w:lvlJc w:val="left"/>
+      <w:pPr>
+        <w:ind w:left="5760" w:hanging="360"/>
+      </w:pPr>
+    </w:lvl>
+    <w:lvl w:ilvl="8" w:tplc="0C09001B" w:tentative="1">
+      <w:start w:val="1"/>
+      <w:numFmt w:val="lowerRoman"/>
+      <w:lvlText w:val="%9."/>
+      <w:lvlJc w:val="right"/>
+      <w:pPr>
+        <w:ind w:left="6480" w:hanging="180"/>
+      </w:pPr>
+    </w:lvl>
+  </w:abstractNum>
+  <w:abstractNum w:abstractNumId="25" w15:restartNumberingAfterBreak="0">
     <w:nsid w:val="64E04220"/>
     <w:multiLevelType w:val="hybridMultilevel"/>
     <w:tmpl w:val="297E515A"/>
@@ -7474,7 +10306,185 @@
       </w:pPr>
     </w:lvl>
   </w:abstractNum>
-  <w:abstractNum w:abstractNumId="23" w15:restartNumberingAfterBreak="0">
+  <w:abstractNum w:abstractNumId="26" w15:restartNumberingAfterBreak="0">
+    <w:nsid w:val="67184ABC"/>
+    <w:multiLevelType w:val="hybridMultilevel"/>
+    <w:tmpl w:val="2918E748"/>
+    <w:lvl w:ilvl="0" w:tplc="0C09000F">
+      <w:start w:val="1"/>
+      <w:numFmt w:val="decimal"/>
+      <w:lvlText w:val="%1."/>
+      <w:lvlJc w:val="left"/>
+      <w:pPr>
+        <w:ind w:left="720" w:hanging="360"/>
+      </w:pPr>
+      <w:rPr>
+        <w:rFonts w:hint="default"/>
+      </w:rPr>
+    </w:lvl>
+    <w:lvl w:ilvl="1" w:tplc="0C090019">
+      <w:start w:val="1"/>
+      <w:numFmt w:val="lowerLetter"/>
+      <w:lvlText w:val="%2."/>
+      <w:lvlJc w:val="left"/>
+      <w:pPr>
+        <w:ind w:left="1440" w:hanging="360"/>
+      </w:pPr>
+    </w:lvl>
+    <w:lvl w:ilvl="2" w:tplc="0C09001B" w:tentative="1">
+      <w:start w:val="1"/>
+      <w:numFmt w:val="lowerRoman"/>
+      <w:lvlText w:val="%3."/>
+      <w:lvlJc w:val="right"/>
+      <w:pPr>
+        <w:ind w:left="2160" w:hanging="180"/>
+      </w:pPr>
+    </w:lvl>
+    <w:lvl w:ilvl="3" w:tplc="0C09000F" w:tentative="1">
+      <w:start w:val="1"/>
+      <w:numFmt w:val="decimal"/>
+      <w:lvlText w:val="%4."/>
+      <w:lvlJc w:val="left"/>
+      <w:pPr>
+        <w:ind w:left="2880" w:hanging="360"/>
+      </w:pPr>
+    </w:lvl>
+    <w:lvl w:ilvl="4" w:tplc="0C090019" w:tentative="1">
+      <w:start w:val="1"/>
+      <w:numFmt w:val="lowerLetter"/>
+      <w:lvlText w:val="%5."/>
+      <w:lvlJc w:val="left"/>
+      <w:pPr>
+        <w:ind w:left="3600" w:hanging="360"/>
+      </w:pPr>
+    </w:lvl>
+    <w:lvl w:ilvl="5" w:tplc="0C09001B" w:tentative="1">
+      <w:start w:val="1"/>
+      <w:numFmt w:val="lowerRoman"/>
+      <w:lvlText w:val="%6."/>
+      <w:lvlJc w:val="right"/>
+      <w:pPr>
+        <w:ind w:left="4320" w:hanging="180"/>
+      </w:pPr>
+    </w:lvl>
+    <w:lvl w:ilvl="6" w:tplc="0C09000F" w:tentative="1">
+      <w:start w:val="1"/>
+      <w:numFmt w:val="decimal"/>
+      <w:lvlText w:val="%7."/>
+      <w:lvlJc w:val="left"/>
+      <w:pPr>
+        <w:ind w:left="5040" w:hanging="360"/>
+      </w:pPr>
+    </w:lvl>
+    <w:lvl w:ilvl="7" w:tplc="0C090019" w:tentative="1">
+      <w:start w:val="1"/>
+      <w:numFmt w:val="lowerLetter"/>
+      <w:lvlText w:val="%8."/>
+      <w:lvlJc w:val="left"/>
+      <w:pPr>
+        <w:ind w:left="5760" w:hanging="360"/>
+      </w:pPr>
+    </w:lvl>
+    <w:lvl w:ilvl="8" w:tplc="0C09001B" w:tentative="1">
+      <w:start w:val="1"/>
+      <w:numFmt w:val="lowerRoman"/>
+      <w:lvlText w:val="%9."/>
+      <w:lvlJc w:val="right"/>
+      <w:pPr>
+        <w:ind w:left="6480" w:hanging="180"/>
+      </w:pPr>
+    </w:lvl>
+  </w:abstractNum>
+  <w:abstractNum w:abstractNumId="27" w15:restartNumberingAfterBreak="0">
+    <w:nsid w:val="69F64567"/>
+    <w:multiLevelType w:val="hybridMultilevel"/>
+    <w:tmpl w:val="A7A6377E"/>
+    <w:lvl w:ilvl="0" w:tplc="6E2E4B6A">
+      <w:start w:val="1"/>
+      <w:numFmt w:val="lowerLetter"/>
+      <w:lvlText w:val="%1."/>
+      <w:lvlJc w:val="left"/>
+      <w:pPr>
+        <w:ind w:left="1800" w:hanging="360"/>
+      </w:pPr>
+      <w:rPr>
+        <w:rFonts w:eastAsiaTheme="minorEastAsia" w:hint="default"/>
+      </w:rPr>
+    </w:lvl>
+    <w:lvl w:ilvl="1" w:tplc="0C090019" w:tentative="1">
+      <w:start w:val="1"/>
+      <w:numFmt w:val="lowerLetter"/>
+      <w:lvlText w:val="%2."/>
+      <w:lvlJc w:val="left"/>
+      <w:pPr>
+        <w:ind w:left="2160" w:hanging="360"/>
+      </w:pPr>
+    </w:lvl>
+    <w:lvl w:ilvl="2" w:tplc="0C09001B" w:tentative="1">
+      <w:start w:val="1"/>
+      <w:numFmt w:val="lowerRoman"/>
+      <w:lvlText w:val="%3."/>
+      <w:lvlJc w:val="right"/>
+      <w:pPr>
+        <w:ind w:left="2880" w:hanging="180"/>
+      </w:pPr>
+    </w:lvl>
+    <w:lvl w:ilvl="3" w:tplc="0C09000F" w:tentative="1">
+      <w:start w:val="1"/>
+      <w:numFmt w:val="decimal"/>
+      <w:lvlText w:val="%4."/>
+      <w:lvlJc w:val="left"/>
+      <w:pPr>
+        <w:ind w:left="3600" w:hanging="360"/>
+      </w:pPr>
+    </w:lvl>
+    <w:lvl w:ilvl="4" w:tplc="0C090019" w:tentative="1">
+      <w:start w:val="1"/>
+      <w:numFmt w:val="lowerLetter"/>
+      <w:lvlText w:val="%5."/>
+      <w:lvlJc w:val="left"/>
+      <w:pPr>
+        <w:ind w:left="4320" w:hanging="360"/>
+      </w:pPr>
+    </w:lvl>
+    <w:lvl w:ilvl="5" w:tplc="0C09001B" w:tentative="1">
+      <w:start w:val="1"/>
+      <w:numFmt w:val="lowerRoman"/>
+      <w:lvlText w:val="%6."/>
+      <w:lvlJc w:val="right"/>
+      <w:pPr>
+        <w:ind w:left="5040" w:hanging="180"/>
+      </w:pPr>
+    </w:lvl>
+    <w:lvl w:ilvl="6" w:tplc="0C09000F" w:tentative="1">
+      <w:start w:val="1"/>
+      <w:numFmt w:val="decimal"/>
+      <w:lvlText w:val="%7."/>
+      <w:lvlJc w:val="left"/>
+      <w:pPr>
+        <w:ind w:left="5760" w:hanging="360"/>
+      </w:pPr>
+    </w:lvl>
+    <w:lvl w:ilvl="7" w:tplc="0C090019" w:tentative="1">
+      <w:start w:val="1"/>
+      <w:numFmt w:val="lowerLetter"/>
+      <w:lvlText w:val="%8."/>
+      <w:lvlJc w:val="left"/>
+      <w:pPr>
+        <w:ind w:left="6480" w:hanging="360"/>
+      </w:pPr>
+    </w:lvl>
+    <w:lvl w:ilvl="8" w:tplc="0C09001B" w:tentative="1">
+      <w:start w:val="1"/>
+      <w:numFmt w:val="lowerRoman"/>
+      <w:lvlText w:val="%9."/>
+      <w:lvlJc w:val="right"/>
+      <w:pPr>
+        <w:ind w:left="7200" w:hanging="180"/>
+      </w:pPr>
+    </w:lvl>
+  </w:abstractNum>
+  <w:abstractNum w:abstractNumId="28" w15:restartNumberingAfterBreak="0">
     <w:nsid w:val="6A55009F"/>
     <w:multiLevelType w:val="hybridMultilevel"/>
     <w:tmpl w:val="609248AE"/>
@@ -7563,7 +10573,7 @@
       </w:pPr>
     </w:lvl>
   </w:abstractNum>
-  <w:abstractNum w:abstractNumId="24" w15:restartNumberingAfterBreak="0">
+  <w:abstractNum w:abstractNumId="29" w15:restartNumberingAfterBreak="0">
     <w:nsid w:val="6FFA2C8A"/>
     <w:multiLevelType w:val="hybridMultilevel"/>
     <w:tmpl w:val="9FCCCC28"/>
@@ -7652,7 +10662,7 @@
       </w:pPr>
     </w:lvl>
   </w:abstractNum>
-  <w:abstractNum w:abstractNumId="25" w15:restartNumberingAfterBreak="0">
+  <w:abstractNum w:abstractNumId="30" w15:restartNumberingAfterBreak="0">
     <w:nsid w:val="726727CD"/>
     <w:multiLevelType w:val="hybridMultilevel"/>
     <w:tmpl w:val="EE4C9AAA"/>
@@ -7741,7 +10751,7 @@
       </w:pPr>
     </w:lvl>
   </w:abstractNum>
-  <w:abstractNum w:abstractNumId="26" w15:restartNumberingAfterBreak="0">
+  <w:abstractNum w:abstractNumId="31" w15:restartNumberingAfterBreak="0">
     <w:nsid w:val="7487310B"/>
     <w:multiLevelType w:val="hybridMultilevel"/>
     <w:tmpl w:val="83A01A4A"/>
@@ -7827,7 +10837,7 @@
       </w:pPr>
     </w:lvl>
   </w:abstractNum>
-  <w:abstractNum w:abstractNumId="27" w15:restartNumberingAfterBreak="0">
+  <w:abstractNum w:abstractNumId="32" w15:restartNumberingAfterBreak="0">
     <w:nsid w:val="7E753072"/>
     <w:multiLevelType w:val="hybridMultilevel"/>
     <w:tmpl w:val="297E515A"/>
@@ -7913,7 +10923,7 @@
       </w:pPr>
     </w:lvl>
   </w:abstractNum>
-  <w:abstractNum w:abstractNumId="28" w15:restartNumberingAfterBreak="0">
+  <w:abstractNum w:abstractNumId="33" w15:restartNumberingAfterBreak="0">
     <w:nsid w:val="7EE61A7A"/>
     <w:multiLevelType w:val="hybridMultilevel"/>
     <w:tmpl w:val="297E515A"/>
@@ -8000,19 +11010,19 @@
     </w:lvl>
   </w:abstractNum>
   <w:num w:numId="1" w16cid:durableId="724984460">
-    <w:abstractNumId w:val="15"/>
+    <w:abstractNumId w:val="16"/>
   </w:num>
   <w:num w:numId="2" w16cid:durableId="1047608389">
     <w:abstractNumId w:val="9"/>
   </w:num>
   <w:num w:numId="3" w16cid:durableId="1608732558">
-    <w:abstractNumId w:val="23"/>
+    <w:abstractNumId w:val="28"/>
   </w:num>
   <w:num w:numId="4" w16cid:durableId="36512982">
-    <w:abstractNumId w:val="10"/>
+    <w:abstractNumId w:val="11"/>
   </w:num>
   <w:num w:numId="5" w16cid:durableId="1810319570">
-    <w:abstractNumId w:val="16"/>
+    <w:abstractNumId w:val="17"/>
     <w:lvlOverride w:ilvl="0">
       <w:startOverride w:val="1"/>
     </w:lvlOverride>
@@ -8042,13 +11052,13 @@
     </w:lvlOverride>
   </w:num>
   <w:num w:numId="6" w16cid:durableId="1248730188">
-    <w:abstractNumId w:val="12"/>
+    <w:abstractNumId w:val="13"/>
   </w:num>
   <w:num w:numId="7" w16cid:durableId="566305164">
     <w:abstractNumId w:val="8"/>
   </w:num>
   <w:num w:numId="8" w16cid:durableId="783693911">
-    <w:abstractNumId w:val="21"/>
+    <w:abstractNumId w:val="22"/>
   </w:num>
   <w:num w:numId="9" w16cid:durableId="433012893">
     <w:abstractNumId w:val="2"/>
@@ -8084,7 +11094,7 @@
     </w:lvlOverride>
   </w:num>
   <w:num w:numId="11" w16cid:durableId="1851523226">
-    <w:abstractNumId w:val="27"/>
+    <w:abstractNumId w:val="32"/>
     <w:lvlOverride w:ilvl="0">
       <w:startOverride w:val="1"/>
     </w:lvlOverride>
@@ -8117,58 +11127,73 @@
     <w:abstractNumId w:val="0"/>
   </w:num>
   <w:num w:numId="13" w16cid:durableId="349375524">
-    <w:abstractNumId w:val="22"/>
+    <w:abstractNumId w:val="25"/>
   </w:num>
   <w:num w:numId="14" w16cid:durableId="1635015338">
     <w:abstractNumId w:val="4"/>
   </w:num>
   <w:num w:numId="15" w16cid:durableId="1642152173">
-    <w:abstractNumId w:val="11"/>
+    <w:abstractNumId w:val="12"/>
   </w:num>
   <w:num w:numId="16" w16cid:durableId="569078029">
     <w:abstractNumId w:val="7"/>
   </w:num>
   <w:num w:numId="17" w16cid:durableId="1812206198">
-    <w:abstractNumId w:val="28"/>
+    <w:abstractNumId w:val="33"/>
   </w:num>
   <w:num w:numId="18" w16cid:durableId="1264605513">
-    <w:abstractNumId w:val="19"/>
+    <w:abstractNumId w:val="20"/>
   </w:num>
   <w:num w:numId="19" w16cid:durableId="1296910946">
-    <w:abstractNumId w:val="17"/>
+    <w:abstractNumId w:val="18"/>
   </w:num>
   <w:num w:numId="20" w16cid:durableId="1736777274">
     <w:abstractNumId w:val="1"/>
   </w:num>
   <w:num w:numId="21" w16cid:durableId="2030645333">
-    <w:abstractNumId w:val="20"/>
+    <w:abstractNumId w:val="21"/>
   </w:num>
   <w:num w:numId="22" w16cid:durableId="874392708">
-    <w:abstractNumId w:val="25"/>
+    <w:abstractNumId w:val="30"/>
   </w:num>
   <w:num w:numId="23" w16cid:durableId="211383132">
-    <w:abstractNumId w:val="24"/>
+    <w:abstractNumId w:val="29"/>
   </w:num>
   <w:num w:numId="24" w16cid:durableId="886381882">
-    <w:abstractNumId w:val="14"/>
+    <w:abstractNumId w:val="15"/>
   </w:num>
   <w:num w:numId="25" w16cid:durableId="2048749864">
     <w:abstractNumId w:val="3"/>
   </w:num>
   <w:num w:numId="26" w16cid:durableId="217979738">
-    <w:abstractNumId w:val="18"/>
+    <w:abstractNumId w:val="19"/>
   </w:num>
   <w:num w:numId="27" w16cid:durableId="660549615">
     <w:abstractNumId w:val="6"/>
   </w:num>
   <w:num w:numId="28" w16cid:durableId="1017463751">
-    <w:abstractNumId w:val="13"/>
+    <w:abstractNumId w:val="14"/>
   </w:num>
   <w:num w:numId="29" w16cid:durableId="999961409">
-    <w:abstractNumId w:val="26"/>
+    <w:abstractNumId w:val="31"/>
   </w:num>
   <w:num w:numId="30" w16cid:durableId="941448877">
     <w:abstractNumId w:val="5"/>
+  </w:num>
+  <w:num w:numId="31" w16cid:durableId="9383626">
+    <w:abstractNumId w:val="24"/>
+  </w:num>
+  <w:num w:numId="32" w16cid:durableId="920485082">
+    <w:abstractNumId w:val="26"/>
+  </w:num>
+  <w:num w:numId="33" w16cid:durableId="1523863561">
+    <w:abstractNumId w:val="10"/>
+  </w:num>
+  <w:num w:numId="34" w16cid:durableId="3438525">
+    <w:abstractNumId w:val="27"/>
+  </w:num>
+  <w:num w:numId="35" w16cid:durableId="1409032733">
+    <w:abstractNumId w:val="23"/>
   </w:num>
 </w:numbering>
 </file>

</xml_diff>